<commit_message>
Edited and added notes to PDF
</commit_message>
<xml_diff>
--- a/רשתות תקשורת - מטלה 3.docx
+++ b/רשתות תקשורת - מטלה 3.docx
@@ -267,12 +267,43 @@
         </w:rPr>
         <w:t xml:space="preserve"> עם ה-</w:t>
       </w:r>
+      <w:r>
+        <w:rPr>
+          <w:lang w:val="en-US"/>
+        </w:rPr>
+        <w:t>Receiver</w:t>
+      </w:r>
+      <w:r>
+        <w:rPr>
+          <w:rFonts w:hint="cs"/>
+          <w:rtl/>
+          <w:lang w:val="en-US"/>
+        </w:rPr>
+        <w:t>.</w:t>
+      </w:r>
+    </w:p>
+    <w:p>
+      <w:pPr>
+        <w:bidi/>
+        <w:rPr>
+          <w:rtl/>
+          <w:lang w:val="en-US"/>
+        </w:rPr>
+      </w:pPr>
+      <w:r>
+        <w:rPr>
+          <w:rFonts w:hint="cs"/>
+          <w:rtl/>
+          <w:lang w:val="en-US"/>
+        </w:rPr>
+        <w:t xml:space="preserve">התוכנית </w:t>
+      </w:r>
       <w:proofErr w:type="spellStart"/>
       <w:r>
         <w:rPr>
           <w:lang w:val="en-US"/>
         </w:rPr>
-        <w:t>Recevier</w:t>
+        <w:t>TCP_Receiver</w:t>
       </w:r>
       <w:proofErr w:type="spellEnd"/>
       <w:r>
@@ -281,17 +312,94 @@
           <w:rtl/>
           <w:lang w:val="en-US"/>
         </w:rPr>
-        <w:t>.</w:t>
-      </w:r>
-    </w:p>
-    <w:p>
-      <w:pPr>
-        <w:bidi/>
-        <w:rPr>
-          <w:rtl/>
-          <w:lang w:val="en-US"/>
-        </w:rPr>
-      </w:pPr>
+        <w:t xml:space="preserve"> קולטת את </w:t>
+      </w:r>
+      <w:proofErr w:type="spellStart"/>
+      <w:r>
+        <w:rPr>
+          <w:rFonts w:hint="cs"/>
+          <w:rtl/>
+          <w:lang w:val="en-US"/>
+        </w:rPr>
+        <w:t>הפ</w:t>
+      </w:r>
+      <w:r>
+        <w:rPr>
+          <w:rFonts w:hint="cs"/>
+          <w:rtl/>
+          <w:lang w:val="en-US"/>
+        </w:rPr>
+        <w:t>אק</w:t>
+      </w:r>
+      <w:r>
+        <w:rPr>
+          <w:rFonts w:hint="cs"/>
+          <w:rtl/>
+          <w:lang w:val="en-US"/>
+        </w:rPr>
+        <w:t>טה</w:t>
+      </w:r>
+      <w:proofErr w:type="spellEnd"/>
+      <w:r>
+        <w:rPr>
+          <w:rFonts w:hint="cs"/>
+          <w:rtl/>
+          <w:lang w:val="en-US"/>
+        </w:rPr>
+        <w:t xml:space="preserve"> הראשונה שמכילה את גודל הקלט ומקצה </w:t>
+      </w:r>
+      <w:r>
+        <w:rPr>
+          <w:lang w:val="en-US"/>
+        </w:rPr>
+        <w:t>Buffer</w:t>
+      </w:r>
+      <w:r>
+        <w:rPr>
+          <w:rFonts w:hint="cs"/>
+          <w:rtl/>
+          <w:lang w:val="en-US"/>
+        </w:rPr>
+        <w:t xml:space="preserve"> בגודל המתאים.</w:t>
+      </w:r>
+      <w:r>
+        <w:rPr>
+          <w:rFonts w:hint="cs"/>
+          <w:rtl/>
+          <w:lang w:val="en-US"/>
+        </w:rPr>
+        <w:t xml:space="preserve"> לאחר מכן, מקבלת </w:t>
+      </w:r>
+      <w:r>
+        <w:rPr>
+          <w:rFonts w:hint="cs"/>
+          <w:rtl/>
+          <w:lang w:val="en-US"/>
+        </w:rPr>
+        <w:t>את הקובץ</w:t>
+      </w:r>
+      <w:r>
+        <w:rPr>
+          <w:rFonts w:hint="cs"/>
+          <w:rtl/>
+          <w:lang w:val="en-US"/>
+        </w:rPr>
+        <w:t xml:space="preserve">. יתכן שהקובץ ישלח במס' </w:t>
+      </w:r>
+      <w:r>
+        <w:rPr>
+          <w:lang w:val="en-US"/>
+        </w:rPr>
+        <w:t>Segments</w:t>
+      </w:r>
+      <w:r>
+        <w:rPr>
+          <w:rFonts w:hint="cs"/>
+          <w:rtl/>
+          <w:lang w:val="en-US"/>
+        </w:rPr>
+        <w:t xml:space="preserve">, לכן </w:t>
+      </w:r>
       <w:r>
         <w:rPr>
           <w:rFonts w:hint="cs"/>
@@ -300,100 +408,6 @@
         </w:rPr>
         <w:t xml:space="preserve">התוכנית </w:t>
       </w:r>
-      <w:proofErr w:type="spellStart"/>
-      <w:r>
-        <w:rPr>
-          <w:lang w:val="en-US"/>
-        </w:rPr>
-        <w:t>TCP_Receiver</w:t>
-      </w:r>
-      <w:proofErr w:type="spellEnd"/>
-      <w:r>
-        <w:rPr>
-          <w:rFonts w:hint="cs"/>
-          <w:rtl/>
-          <w:lang w:val="en-US"/>
-        </w:rPr>
-        <w:t xml:space="preserve"> קולטת את הפ</w:t>
-      </w:r>
-      <w:r>
-        <w:rPr>
-          <w:rFonts w:hint="cs"/>
-          <w:rtl/>
-          <w:lang w:val="en-US"/>
-        </w:rPr>
-        <w:t>אק</w:t>
-      </w:r>
-      <w:r>
-        <w:rPr>
-          <w:rFonts w:hint="cs"/>
-          <w:rtl/>
-          <w:lang w:val="en-US"/>
-        </w:rPr>
-        <w:t xml:space="preserve">טה הראשונה שמכילה את גודל הקלט ומקצה </w:t>
-      </w:r>
-      <w:r>
-        <w:rPr>
-          <w:lang w:val="en-US"/>
-        </w:rPr>
-        <w:t>Buffer</w:t>
-      </w:r>
-      <w:r>
-        <w:rPr>
-          <w:rFonts w:hint="cs"/>
-          <w:rtl/>
-          <w:lang w:val="en-US"/>
-        </w:rPr>
-        <w:t xml:space="preserve"> בגודל המתאים.</w:t>
-      </w:r>
-      <w:r>
-        <w:rPr>
-          <w:rFonts w:hint="cs"/>
-          <w:rtl/>
-          <w:lang w:val="en-US"/>
-        </w:rPr>
-        <w:t xml:space="preserve"> לאחר מכן, מקבלת </w:t>
-      </w:r>
-      <w:r>
-        <w:rPr>
-          <w:rFonts w:hint="cs"/>
-          <w:rtl/>
-          <w:lang w:val="en-US"/>
-        </w:rPr>
-        <w:t>את הקובץ</w:t>
-      </w:r>
-      <w:r>
-        <w:rPr>
-          <w:rFonts w:hint="cs"/>
-          <w:rtl/>
-          <w:lang w:val="en-US"/>
-        </w:rPr>
-        <w:t xml:space="preserve">. יתכן שהקובץ ישלח במס' </w:t>
-      </w:r>
-      <w:proofErr w:type="spellStart"/>
-      <w:r>
-        <w:rPr>
-          <w:lang w:val="en-US"/>
-        </w:rPr>
-        <w:t>Segmets</w:t>
-      </w:r>
-      <w:proofErr w:type="spellEnd"/>
-      <w:r>
-        <w:rPr>
-          <w:rFonts w:hint="cs"/>
-          <w:rtl/>
-          <w:lang w:val="en-US"/>
-        </w:rPr>
-        <w:t xml:space="preserve">, לכן </w:t>
-      </w:r>
-      <w:r>
-        <w:rPr>
-          <w:rFonts w:hint="cs"/>
-          <w:rtl/>
-          <w:lang w:val="en-US"/>
-        </w:rPr>
-        <w:t xml:space="preserve">התוכנית </w:t>
-      </w:r>
       <w:r>
         <w:rPr>
           <w:rFonts w:hint="cs"/>
@@ -411,13 +425,44 @@
           <w:lang w:val="en-US"/>
         </w:rPr>
       </w:pPr>
-      <w:r>
-        <w:rPr>
-          <w:rFonts w:hint="cs"/>
-          <w:rtl/>
-          <w:lang w:val="en-US"/>
-        </w:rPr>
-        <w:t>אם כל הקובץ עבר בשלמותו, או שהתקבלה הודעת סיום.ה-</w:t>
+      <w:commentRangeStart w:id="0"/>
+      <w:r>
+        <w:rPr>
+          <w:rFonts w:hint="cs"/>
+          <w:rtl/>
+          <w:lang w:val="en-US"/>
+        </w:rPr>
+        <w:t>אם כל הקובץ עבר בשלמותו</w:t>
+      </w:r>
+      <w:commentRangeEnd w:id="0"/>
+      <w:r>
+        <w:rPr>
+          <w:rStyle w:val="CommentReference"/>
+          <w:rtl/>
+        </w:rPr>
+        <w:commentReference w:id="0"/>
+      </w:r>
+      <w:r>
+        <w:rPr>
+          <w:rFonts w:hint="cs"/>
+          <w:rtl/>
+          <w:lang w:val="en-US"/>
+        </w:rPr>
+        <w:t>, או שהתקבלה הודעת סיום</w:t>
+      </w:r>
+      <w:r>
+        <w:rPr>
+          <w:lang w:val="en-US"/>
+        </w:rPr>
+        <w:t xml:space="preserve"> </w:t>
+      </w:r>
+      <w:r>
+        <w:rPr>
+          <w:rFonts w:hint="cs"/>
+          <w:rtl/>
+          <w:lang w:val="en-US"/>
+        </w:rPr>
+        <w:t>ה-</w:t>
       </w:r>
       <w:r>
         <w:rPr>
@@ -431,7 +476,15 @@
           <w:rtl/>
           <w:lang w:val="en-US"/>
         </w:rPr>
-        <w:t xml:space="preserve"> יסגר</w:t>
+        <w:t xml:space="preserve"> </w:t>
+      </w:r>
+      <w:r>
+        <w:rPr>
+          <w:rFonts w:hint="cs"/>
+          <w:rtl/>
+          <w:lang w:val="en-US"/>
+        </w:rPr>
+        <w:t>ייסגר</w:t>
       </w:r>
       <w:r>
         <w:rPr>
@@ -544,6 +597,7 @@
       <w:r>
         <w:rPr>
           <w:rFonts w:cs="Arial"/>
+          <w:noProof/>
           <w:rtl/>
           <w:lang w:val="en-US"/>
         </w:rPr>
@@ -563,7 +617,7 @@
                     <pic:cNvPicPr/>
                   </pic:nvPicPr>
                   <pic:blipFill>
-                    <a:blip r:embed="rId8"/>
+                    <a:blip r:embed="rId12"/>
                     <a:stretch>
                       <a:fillRect/>
                     </a:stretch>
@@ -598,7 +652,16 @@
           <w:rtl/>
           <w:lang w:val="en-US"/>
         </w:rPr>
-        <w:t xml:space="preserve">נשים לב שאת הודעת סיום ההתקשרות אנו שולחים מס' פעמים, זאת בשביל </w:t>
+        <w:t xml:space="preserve">נשים לב שאת הודעת סיום ההתקשרות אנו שולחים מס' פעמים, </w:t>
+      </w:r>
+      <w:commentRangeStart w:id="1"/>
+      <w:r>
+        <w:rPr>
+          <w:rFonts w:hint="cs"/>
+          <w:rtl/>
+          <w:lang w:val="en-US"/>
+        </w:rPr>
+        <w:t xml:space="preserve">זאת בשביל </w:t>
       </w:r>
       <w:r>
         <w:rPr>
@@ -630,6 +693,14 @@
         </w:rPr>
         <w:t>Packet Loss</w:t>
       </w:r>
+      <w:commentRangeEnd w:id="1"/>
+      <w:r>
+        <w:rPr>
+          <w:rStyle w:val="CommentReference"/>
+          <w:rtl/>
+        </w:rPr>
+        <w:commentReference w:id="1"/>
+      </w:r>
       <w:r>
         <w:rPr>
           <w:rFonts w:hint="cs"/>
@@ -681,11 +752,12 @@
       <w:r>
         <w:rPr>
           <w:rFonts w:cs="Arial"/>
+          <w:noProof/>
           <w:rtl/>
           <w:lang w:val="en-US"/>
         </w:rPr>
         <w:drawing>
-          <wp:anchor distT="0" distB="0" distL="114300" distR="114300" simplePos="0" relativeHeight="251625472" behindDoc="0" locked="0" layoutInCell="1" allowOverlap="1" wp14:anchorId="09694EC5" wp14:editId="4064A087">
+          <wp:anchor distT="0" distB="0" distL="114300" distR="114300" simplePos="0" relativeHeight="251644928" behindDoc="0" locked="0" layoutInCell="1" allowOverlap="1" wp14:anchorId="09694EC5" wp14:editId="1E74A5AB">
             <wp:simplePos x="0" y="0"/>
             <wp:positionH relativeFrom="margin">
               <wp:align>right</wp:align>
@@ -708,7 +780,7 @@
                     <pic:cNvPicPr/>
                   </pic:nvPicPr>
                   <pic:blipFill>
-                    <a:blip r:embed="rId9" cstate="print">
+                    <a:blip r:embed="rId13" cstate="print">
                       <a:extLst>
                         <a:ext uri="{28A0092B-C50C-407E-A947-70E740481C1C}">
                           <a14:useLocalDpi xmlns:a14="http://schemas.microsoft.com/office/drawing/2010/main" val="0"/>
@@ -861,6 +933,7 @@
       <w:r>
         <w:rPr>
           <w:rFonts w:cs="Arial"/>
+          <w:noProof/>
           <w:rtl/>
           <w:lang w:val="en-US"/>
         </w:rPr>
@@ -881,7 +954,7 @@
                     <pic:cNvPicPr/>
                   </pic:nvPicPr>
                   <pic:blipFill>
-                    <a:blip r:embed="rId10"/>
+                    <a:blip r:embed="rId14"/>
                     <a:stretch>
                       <a:fillRect/>
                     </a:stretch>
@@ -913,6 +986,7 @@
       <w:r>
         <w:rPr>
           <w:rFonts w:cs="Arial"/>
+          <w:noProof/>
           <w:rtl/>
           <w:lang w:val="en-US"/>
         </w:rPr>
@@ -932,7 +1006,7 @@
                     <pic:cNvPicPr/>
                   </pic:nvPicPr>
                   <pic:blipFill>
-                    <a:blip r:embed="rId11"/>
+                    <a:blip r:embed="rId15"/>
                     <a:stretch>
                       <a:fillRect/>
                     </a:stretch>
@@ -1012,7 +1086,6 @@
       <w:pPr>
         <w:bidi/>
         <w:rPr>
-          <w:rFonts w:hint="cs"/>
           <w:rtl/>
           <w:lang w:val="en-US"/>
         </w:rPr>
@@ -1061,24 +1134,86 @@
           <w:rtl/>
           <w:lang w:val="en-US"/>
         </w:rPr>
-        <w:t xml:space="preserve"> המקומית של המחשב.</w:t>
-      </w:r>
-    </w:p>
-    <w:p>
-      <w:pPr>
-        <w:bidi/>
-        <w:rPr>
-          <w:rtl/>
-          <w:lang w:val="en-US"/>
-        </w:rPr>
-      </w:pPr>
-      <w:r>
-        <w:rPr>
-          <w:rFonts w:hint="cs"/>
-          <w:rtl/>
-          <w:lang w:val="en-US"/>
-        </w:rPr>
-        <w:t>הוספנו בקוד שלנו אופציה להעביר ארגומנט של מס' הפעמים שהשולח ישלח את הפלט.</w:t>
+        <w:t xml:space="preserve"> </w:t>
+      </w:r>
+      <w:r>
+        <w:rPr>
+          <w:rFonts w:hint="cs"/>
+          <w:rtl/>
+          <w:lang w:val="en-US"/>
+        </w:rPr>
+        <w:t>העצמית</w:t>
+      </w:r>
+      <w:r>
+        <w:rPr>
+          <w:rFonts w:hint="cs"/>
+          <w:rtl/>
+          <w:lang w:val="en-US"/>
+        </w:rPr>
+        <w:t xml:space="preserve"> של המחשב</w:t>
+      </w:r>
+      <w:r>
+        <w:rPr>
+          <w:rFonts w:hint="cs"/>
+          <w:rtl/>
+          <w:lang w:val="en-US"/>
+        </w:rPr>
+        <w:t xml:space="preserve"> (</w:t>
+      </w:r>
+      <w:r>
+        <w:rPr>
+          <w:lang w:val="en-US"/>
+        </w:rPr>
+        <w:t>localhost</w:t>
+      </w:r>
+      <w:r>
+        <w:rPr>
+          <w:rFonts w:hint="cs"/>
+          <w:rtl/>
+          <w:lang w:val="en-US"/>
+        </w:rPr>
+        <w:t>)</w:t>
+      </w:r>
+      <w:r>
+        <w:rPr>
+          <w:rFonts w:hint="cs"/>
+          <w:rtl/>
+          <w:lang w:val="en-US"/>
+        </w:rPr>
+        <w:t>.</w:t>
+      </w:r>
+    </w:p>
+    <w:p>
+      <w:pPr>
+        <w:bidi/>
+        <w:rPr>
+          <w:rtl/>
+          <w:lang w:val="en-US"/>
+        </w:rPr>
+      </w:pPr>
+      <w:r>
+        <w:rPr>
+          <w:rFonts w:hint="cs"/>
+          <w:rtl/>
+          <w:lang w:val="en-US"/>
+        </w:rPr>
+        <w:t>הוספנו בקוד שלנו אופציה להעביר ארגומנט של מס' הפעמים שהשולח ישלח את הפלט</w:t>
+      </w:r>
+      <w:r>
+        <w:rPr>
+          <w:rFonts w:hint="cs"/>
+          <w:rtl/>
+          <w:lang w:val="en-US"/>
+        </w:rPr>
+        <w:t xml:space="preserve"> על מנת לבצע בדיקה אוטומטית</w:t>
+      </w:r>
+      <w:r>
+        <w:rPr>
+          <w:rFonts w:hint="cs"/>
+          <w:rtl/>
+          <w:lang w:val="en-US"/>
+        </w:rPr>
+        <w:t>.</w:t>
       </w:r>
     </w:p>
     <w:p>
@@ -1092,11 +1227,12 @@
       <w:r>
         <w:rPr>
           <w:rFonts w:cs="Arial"/>
+          <w:noProof/>
           <w:rtl/>
           <w:lang w:val="en-US"/>
         </w:rPr>
         <w:drawing>
-          <wp:anchor distT="0" distB="0" distL="114300" distR="114300" simplePos="0" relativeHeight="251628544" behindDoc="0" locked="0" layoutInCell="1" allowOverlap="1" wp14:anchorId="528386BE" wp14:editId="5F49B915">
+          <wp:anchor distT="0" distB="0" distL="114300" distR="114300" simplePos="0" relativeHeight="251645952" behindDoc="0" locked="0" layoutInCell="1" allowOverlap="1" wp14:anchorId="528386BE" wp14:editId="53DE9E88">
             <wp:simplePos x="0" y="0"/>
             <wp:positionH relativeFrom="margin">
               <wp:align>right</wp:align>
@@ -1119,7 +1255,7 @@
                     <pic:cNvPicPr/>
                   </pic:nvPicPr>
                   <pic:blipFill>
-                    <a:blip r:embed="rId12" cstate="print">
+                    <a:blip r:embed="rId16" cstate="print">
                       <a:extLst>
                         <a:ext uri="{28A0092B-C50C-407E-A947-70E740481C1C}">
                           <a14:useLocalDpi xmlns:a14="http://schemas.microsoft.com/office/drawing/2010/main" val="0"/>
@@ -1455,6 +1591,7 @@
       <w:r>
         <w:rPr>
           <w:rFonts w:cs="Arial"/>
+          <w:noProof/>
           <w:rtl/>
           <w:lang w:val="en-US"/>
         </w:rPr>
@@ -1475,7 +1612,7 @@
                     <pic:cNvPicPr/>
                   </pic:nvPicPr>
                   <pic:blipFill>
-                    <a:blip r:embed="rId13"/>
+                    <a:blip r:embed="rId17"/>
                     <a:stretch>
                       <a:fillRect/>
                     </a:stretch>
@@ -1673,6 +1810,7 @@
       <w:r>
         <w:rPr>
           <w:rFonts w:cs="Arial"/>
+          <w:noProof/>
           <w:rtl/>
           <w:lang w:val="en-US"/>
         </w:rPr>
@@ -1692,7 +1830,7 @@
                     <pic:cNvPicPr/>
                   </pic:nvPicPr>
                   <pic:blipFill rotWithShape="1">
-                    <a:blip r:embed="rId14"/>
+                    <a:blip r:embed="rId18"/>
                     <a:srcRect r="1953" b="8407"/>
                     <a:stretch/>
                   </pic:blipFill>
@@ -1854,11 +1992,12 @@
       <w:r>
         <w:rPr>
           <w:rFonts w:cs="Arial"/>
+          <w:noProof/>
           <w:rtl/>
           <w:lang w:val="en-US"/>
         </w:rPr>
         <w:drawing>
-          <wp:anchor distT="0" distB="0" distL="114300" distR="114300" simplePos="0" relativeHeight="251629568" behindDoc="0" locked="0" layoutInCell="1" allowOverlap="1" wp14:anchorId="4934541F" wp14:editId="03A1D8AC">
+          <wp:anchor distT="0" distB="0" distL="114300" distR="114300" simplePos="0" relativeHeight="251646976" behindDoc="0" locked="0" layoutInCell="1" allowOverlap="1" wp14:anchorId="4934541F" wp14:editId="03A1D8AC">
             <wp:simplePos x="0" y="0"/>
             <wp:positionH relativeFrom="column">
               <wp:posOffset>1158240</wp:posOffset>
@@ -1881,7 +2020,7 @@
                     <pic:cNvPicPr/>
                   </pic:nvPicPr>
                   <pic:blipFill>
-                    <a:blip r:embed="rId15">
+                    <a:blip r:embed="rId19">
                       <a:extLst>
                         <a:ext uri="{28A0092B-C50C-407E-A947-70E740481C1C}">
                           <a14:useLocalDpi xmlns:a14="http://schemas.microsoft.com/office/drawing/2010/main" val="0"/>
@@ -2014,12 +2153,13 @@
       <w:r>
         <w:rPr>
           <w:rFonts w:cs="Arial"/>
+          <w:noProof/>
           <w:rtl/>
           <w:lang w:val="en-US"/>
         </w:rPr>
         <w:lastRenderedPageBreak/>
         <w:drawing>
-          <wp:anchor distT="0" distB="0" distL="114300" distR="114300" simplePos="0" relativeHeight="251631616" behindDoc="0" locked="0" layoutInCell="1" allowOverlap="1" wp14:anchorId="7306ABD4" wp14:editId="022FD1DC">
+          <wp:anchor distT="0" distB="0" distL="114300" distR="114300" simplePos="0" relativeHeight="251648000" behindDoc="0" locked="0" layoutInCell="1" allowOverlap="1" wp14:anchorId="7306ABD4" wp14:editId="022FD1DC">
             <wp:simplePos x="0" y="0"/>
             <wp:positionH relativeFrom="margin">
               <wp:posOffset>1678940</wp:posOffset>
@@ -2042,7 +2182,7 @@
                     <pic:cNvPicPr/>
                   </pic:nvPicPr>
                   <pic:blipFill>
-                    <a:blip r:embed="rId16">
+                    <a:blip r:embed="rId20">
                       <a:extLst>
                         <a:ext uri="{28A0092B-C50C-407E-A947-70E740481C1C}">
                           <a14:useLocalDpi xmlns:a14="http://schemas.microsoft.com/office/drawing/2010/main" val="0"/>
@@ -2136,7 +2276,6 @@
         <w:bidi/>
         <w:ind w:left="720"/>
         <w:rPr>
-          <w:rFonts w:hint="cs"/>
           <w:rtl/>
           <w:lang w:val="en-US"/>
         </w:rPr>
@@ -2286,11 +2425,12 @@
       <w:r>
         <w:rPr>
           <w:rFonts w:cs="Arial"/>
+          <w:noProof/>
           <w:rtl/>
           <w:lang w:val="en-US"/>
         </w:rPr>
         <w:drawing>
-          <wp:anchor distT="0" distB="0" distL="114300" distR="114300" simplePos="0" relativeHeight="251662336" behindDoc="0" locked="0" layoutInCell="1" allowOverlap="1" wp14:anchorId="3E543B86" wp14:editId="540AE00F">
+          <wp:anchor distT="0" distB="0" distL="114300" distR="114300" simplePos="0" relativeHeight="251657216" behindDoc="0" locked="0" layoutInCell="1" allowOverlap="1" wp14:anchorId="3E543B86" wp14:editId="540AE00F">
             <wp:simplePos x="0" y="0"/>
             <wp:positionH relativeFrom="column">
               <wp:posOffset>1807633</wp:posOffset>
@@ -2313,7 +2453,7 @@
                     <pic:cNvPicPr/>
                   </pic:nvPicPr>
                   <pic:blipFill>
-                    <a:blip r:embed="rId17">
+                    <a:blip r:embed="rId21">
                       <a:extLst>
                         <a:ext uri="{28A0092B-C50C-407E-A947-70E740481C1C}">
                           <a14:useLocalDpi xmlns:a14="http://schemas.microsoft.com/office/drawing/2010/main" val="0"/>
@@ -2396,11 +2536,12 @@
       <w:r>
         <w:rPr>
           <w:rFonts w:cs="Arial"/>
+          <w:noProof/>
           <w:rtl/>
           <w:lang w:val="en-US"/>
         </w:rPr>
         <w:drawing>
-          <wp:anchor distT="0" distB="0" distL="114300" distR="114300" simplePos="0" relativeHeight="251633664" behindDoc="0" locked="0" layoutInCell="1" allowOverlap="1" wp14:anchorId="2DAEC8F7" wp14:editId="2758AECA">
+          <wp:anchor distT="0" distB="0" distL="114300" distR="114300" simplePos="0" relativeHeight="251649024" behindDoc="0" locked="0" layoutInCell="1" allowOverlap="1" wp14:anchorId="2DAEC8F7" wp14:editId="2758AECA">
             <wp:simplePos x="0" y="0"/>
             <wp:positionH relativeFrom="column">
               <wp:posOffset>3593465</wp:posOffset>
@@ -2423,7 +2564,7 @@
                     <pic:cNvPicPr/>
                   </pic:nvPicPr>
                   <pic:blipFill>
-                    <a:blip r:embed="rId18">
+                    <a:blip r:embed="rId22">
                       <a:extLst>
                         <a:ext uri="{28A0092B-C50C-407E-A947-70E740481C1C}">
                           <a14:useLocalDpi xmlns:a14="http://schemas.microsoft.com/office/drawing/2010/main" val="0"/>
@@ -2583,7 +2724,6 @@
       <w:pPr>
         <w:bidi/>
         <w:rPr>
-          <w:rFonts w:hint="cs"/>
           <w:rtl/>
           <w:lang w:val="en-US"/>
         </w:rPr>
@@ -2629,11 +2769,12 @@
       <w:r>
         <w:rPr>
           <w:rFonts w:cs="Arial"/>
+          <w:noProof/>
           <w:rtl/>
           <w:lang w:val="en-US"/>
         </w:rPr>
         <w:drawing>
-          <wp:anchor distT="0" distB="0" distL="114300" distR="114300" simplePos="0" relativeHeight="251635712" behindDoc="0" locked="0" layoutInCell="1" allowOverlap="1" wp14:anchorId="4F9E76E3" wp14:editId="13BD1662">
+          <wp:anchor distT="0" distB="0" distL="114300" distR="114300" simplePos="0" relativeHeight="251650048" behindDoc="0" locked="0" layoutInCell="1" allowOverlap="1" wp14:anchorId="4F9E76E3" wp14:editId="13BD1662">
             <wp:simplePos x="0" y="0"/>
             <wp:positionH relativeFrom="column">
               <wp:posOffset>3221990</wp:posOffset>
@@ -2656,7 +2797,7 @@
                     <pic:cNvPicPr/>
                   </pic:nvPicPr>
                   <pic:blipFill>
-                    <a:blip r:embed="rId19">
+                    <a:blip r:embed="rId23">
                       <a:extLst>
                         <a:ext uri="{28A0092B-C50C-407E-A947-70E740481C1C}">
                           <a14:useLocalDpi xmlns:a14="http://schemas.microsoft.com/office/drawing/2010/main" val="0"/>
@@ -2791,11 +2932,12 @@
       <w:r>
         <w:rPr>
           <w:rFonts w:cs="Arial"/>
+          <w:noProof/>
           <w:rtl/>
           <w:lang w:val="en-US"/>
         </w:rPr>
         <w:drawing>
-          <wp:anchor distT="0" distB="0" distL="114300" distR="114300" simplePos="0" relativeHeight="251638784" behindDoc="0" locked="0" layoutInCell="1" allowOverlap="1" wp14:anchorId="0E23CE15" wp14:editId="1D6D2AE2">
+          <wp:anchor distT="0" distB="0" distL="114300" distR="114300" simplePos="0" relativeHeight="251651072" behindDoc="0" locked="0" layoutInCell="1" allowOverlap="1" wp14:anchorId="0E23CE15" wp14:editId="1D6D2AE2">
             <wp:simplePos x="0" y="0"/>
             <wp:positionH relativeFrom="margin">
               <wp:posOffset>4284980</wp:posOffset>
@@ -2818,7 +2960,7 @@
                     <pic:cNvPicPr/>
                   </pic:nvPicPr>
                   <pic:blipFill>
-                    <a:blip r:embed="rId20" cstate="print">
+                    <a:blip r:embed="rId24" cstate="print">
                       <a:extLst>
                         <a:ext uri="{28A0092B-C50C-407E-A947-70E740481C1C}">
                           <a14:useLocalDpi xmlns:a14="http://schemas.microsoft.com/office/drawing/2010/main" val="0"/>
@@ -2955,12 +3097,13 @@
       <w:r>
         <w:rPr>
           <w:rFonts w:cs="Arial"/>
+          <w:noProof/>
           <w:rtl/>
           <w:lang w:val="en-US"/>
         </w:rPr>
         <w:lastRenderedPageBreak/>
         <w:drawing>
-          <wp:anchor distT="0" distB="0" distL="114300" distR="114300" simplePos="0" relativeHeight="251666432" behindDoc="0" locked="0" layoutInCell="1" allowOverlap="1" wp14:anchorId="7BDEF0A4" wp14:editId="51990C70">
+          <wp:anchor distT="0" distB="0" distL="114300" distR="114300" simplePos="0" relativeHeight="251658240" behindDoc="0" locked="0" layoutInCell="1" allowOverlap="1" wp14:anchorId="7BDEF0A4" wp14:editId="51990C70">
             <wp:simplePos x="0" y="0"/>
             <wp:positionH relativeFrom="column">
               <wp:posOffset>2472267</wp:posOffset>
@@ -2983,7 +3126,7 @@
                     <pic:cNvPicPr/>
                   </pic:nvPicPr>
                   <pic:blipFill>
-                    <a:blip r:embed="rId21">
+                    <a:blip r:embed="rId25">
                       <a:extLst>
                         <a:ext uri="{28A0092B-C50C-407E-A947-70E740481C1C}">
                           <a14:useLocalDpi xmlns:a14="http://schemas.microsoft.com/office/drawing/2010/main" val="0"/>
@@ -3115,11 +3258,12 @@
       <w:r>
         <w:rPr>
           <w:rFonts w:cs="Arial"/>
+          <w:noProof/>
           <w:rtl/>
           <w:lang w:val="en-US"/>
         </w:rPr>
         <w:drawing>
-          <wp:anchor distT="0" distB="0" distL="114300" distR="114300" simplePos="0" relativeHeight="251640832" behindDoc="0" locked="0" layoutInCell="1" allowOverlap="1" wp14:anchorId="74FA42BE" wp14:editId="49720BF6">
+          <wp:anchor distT="0" distB="0" distL="114300" distR="114300" simplePos="0" relativeHeight="251652096" behindDoc="0" locked="0" layoutInCell="1" allowOverlap="1" wp14:anchorId="74FA42BE" wp14:editId="49720BF6">
             <wp:simplePos x="0" y="0"/>
             <wp:positionH relativeFrom="column">
               <wp:posOffset>2497455</wp:posOffset>
@@ -3142,7 +3286,7 @@
                     <pic:cNvPicPr/>
                   </pic:nvPicPr>
                   <pic:blipFill>
-                    <a:blip r:embed="rId22">
+                    <a:blip r:embed="rId26">
                       <a:extLst>
                         <a:ext uri="{28A0092B-C50C-407E-A947-70E740481C1C}">
                           <a14:useLocalDpi xmlns:a14="http://schemas.microsoft.com/office/drawing/2010/main" val="0"/>
@@ -3301,11 +3445,12 @@
       <w:r>
         <w:rPr>
           <w:rFonts w:cs="Arial"/>
+          <w:noProof/>
           <w:rtl/>
           <w:lang w:val="en-US"/>
         </w:rPr>
         <w:drawing>
-          <wp:anchor distT="0" distB="0" distL="114300" distR="114300" simplePos="0" relativeHeight="251668480" behindDoc="0" locked="0" layoutInCell="1" allowOverlap="1" wp14:anchorId="2528D0C1" wp14:editId="12A3A040">
+          <wp:anchor distT="0" distB="0" distL="114300" distR="114300" simplePos="0" relativeHeight="251660288" behindDoc="0" locked="0" layoutInCell="1" allowOverlap="1" wp14:anchorId="2528D0C1" wp14:editId="12A3A040">
             <wp:simplePos x="0" y="0"/>
             <wp:positionH relativeFrom="column">
               <wp:posOffset>2493433</wp:posOffset>
@@ -3328,7 +3473,7 @@
                     <pic:cNvPicPr/>
                   </pic:nvPicPr>
                   <pic:blipFill>
-                    <a:blip r:embed="rId23">
+                    <a:blip r:embed="rId27">
                       <a:extLst>
                         <a:ext uri="{28A0092B-C50C-407E-A947-70E740481C1C}">
                           <a14:useLocalDpi xmlns:a14="http://schemas.microsoft.com/office/drawing/2010/main" val="0"/>
@@ -3412,7 +3557,6 @@
       <w:pPr>
         <w:bidi/>
         <w:rPr>
-          <w:rFonts w:hint="cs"/>
           <w:rtl/>
           <w:lang w:val="en-US"/>
         </w:rPr>
@@ -3451,11 +3595,12 @@
       <w:r>
         <w:rPr>
           <w:rFonts w:cs="Arial"/>
+          <w:noProof/>
           <w:rtl/>
           <w:lang w:val="en-US"/>
         </w:rPr>
         <w:drawing>
-          <wp:anchor distT="0" distB="0" distL="114300" distR="114300" simplePos="0" relativeHeight="251669504" behindDoc="0" locked="0" layoutInCell="1" allowOverlap="1" wp14:anchorId="4F3CF248" wp14:editId="1DC61F3D">
+          <wp:anchor distT="0" distB="0" distL="114300" distR="114300" simplePos="0" relativeHeight="251662336" behindDoc="0" locked="0" layoutInCell="1" allowOverlap="1" wp14:anchorId="4F3CF248" wp14:editId="4DA52739">
             <wp:simplePos x="0" y="0"/>
             <wp:positionH relativeFrom="column">
               <wp:posOffset>2700867</wp:posOffset>
@@ -3478,7 +3623,7 @@
                     <pic:cNvPicPr/>
                   </pic:nvPicPr>
                   <pic:blipFill>
-                    <a:blip r:embed="rId24" cstate="print">
+                    <a:blip r:embed="rId28" cstate="print">
                       <a:extLst>
                         <a:ext uri="{28A0092B-C50C-407E-A947-70E740481C1C}">
                           <a14:useLocalDpi xmlns:a14="http://schemas.microsoft.com/office/drawing/2010/main" val="0"/>
@@ -3631,6 +3776,7 @@
       <w:pPr>
         <w:bidi/>
         <w:rPr>
+          <w:rFonts w:hint="cs"/>
           <w:rtl/>
           <w:lang w:val="en-US"/>
         </w:rPr>
@@ -3638,12 +3784,13 @@
       <w:r>
         <w:rPr>
           <w:rFonts w:cs="Arial"/>
+          <w:noProof/>
           <w:rtl/>
           <w:lang w:val="en-US"/>
         </w:rPr>
         <w:lastRenderedPageBreak/>
         <w:drawing>
-          <wp:anchor distT="0" distB="0" distL="114300" distR="114300" simplePos="0" relativeHeight="251670528" behindDoc="0" locked="0" layoutInCell="1" allowOverlap="1" wp14:anchorId="00392D24" wp14:editId="1D305668">
+          <wp:anchor distT="0" distB="0" distL="114300" distR="114300" simplePos="0" relativeHeight="251663360" behindDoc="0" locked="0" layoutInCell="1" allowOverlap="1" wp14:anchorId="00392D24" wp14:editId="1D305668">
             <wp:simplePos x="0" y="0"/>
             <wp:positionH relativeFrom="column">
               <wp:posOffset>3517265</wp:posOffset>
@@ -3666,7 +3813,7 @@
                     <pic:cNvPicPr/>
                   </pic:nvPicPr>
                   <pic:blipFill>
-                    <a:blip r:embed="rId25">
+                    <a:blip r:embed="rId29">
                       <a:extLst>
                         <a:ext uri="{28A0092B-C50C-407E-A947-70E740481C1C}">
                           <a14:useLocalDpi xmlns:a14="http://schemas.microsoft.com/office/drawing/2010/main" val="0"/>
@@ -3734,23 +3881,29 @@
           <w:rtl/>
           <w:lang w:val="en-US"/>
         </w:rPr>
-        <w:t xml:space="preserve"> שבו יהיו מינימום הדפסות</w:t>
-      </w:r>
-      <w:r>
-        <w:rPr>
-          <w:rFonts w:hint="cs"/>
-          <w:rtl/>
-          <w:lang w:val="en-US"/>
-        </w:rPr>
-        <w:t xml:space="preserve"> (בשביל צילומי המסך של הטרמינל)</w:t>
-      </w:r>
-      <w:r>
-        <w:rPr>
-          <w:rFonts w:hint="cs"/>
-          <w:rtl/>
-          <w:lang w:val="en-US"/>
-        </w:rPr>
-        <w:t>.</w:t>
+        <w:t xml:space="preserve"> </w:t>
+      </w:r>
+      <w:r>
+        <w:rPr>
+          <w:rFonts w:hint="cs"/>
+          <w:rtl/>
+          <w:lang w:val="en-US"/>
+        </w:rPr>
+        <w:t xml:space="preserve">שגורם לתכנה להדפיס מידע מצומצם בפורמט </w:t>
+      </w:r>
+      <w:r>
+        <w:rPr>
+          <w:lang w:val="en-US"/>
+        </w:rPr>
+        <w:t>CSV</w:t>
+      </w:r>
+      <w:r>
+        <w:rPr>
+          <w:rFonts w:hint="cs"/>
+          <w:rtl/>
+          <w:lang w:val="en-US"/>
+        </w:rPr>
+        <w:t xml:space="preserve"> לטובת בדיקות אוטומטיות.</w:t>
       </w:r>
     </w:p>
     <w:p>
@@ -3831,11 +3984,12 @@
       <w:r>
         <w:rPr>
           <w:rFonts w:cs="Arial"/>
+          <w:noProof/>
           <w:rtl/>
           <w:lang w:val="en-US"/>
         </w:rPr>
         <w:drawing>
-          <wp:anchor distT="0" distB="0" distL="114300" distR="114300" simplePos="0" relativeHeight="251679744" behindDoc="0" locked="0" layoutInCell="1" allowOverlap="1" wp14:anchorId="608E82F5" wp14:editId="5DA1803F">
+          <wp:anchor distT="0" distB="0" distL="114300" distR="114300" simplePos="0" relativeHeight="251667456" behindDoc="0" locked="0" layoutInCell="1" allowOverlap="1" wp14:anchorId="608E82F5" wp14:editId="5DA1803F">
             <wp:simplePos x="0" y="0"/>
             <wp:positionH relativeFrom="margin">
               <wp:align>right</wp:align>
@@ -3858,7 +4012,7 @@
                     <pic:cNvPicPr/>
                   </pic:nvPicPr>
                   <pic:blipFill>
-                    <a:blip r:embed="rId26">
+                    <a:blip r:embed="rId30">
                       <a:extLst>
                         <a:ext uri="{28A0092B-C50C-407E-A947-70E740481C1C}">
                           <a14:useLocalDpi xmlns:a14="http://schemas.microsoft.com/office/drawing/2010/main" val="0"/>
@@ -3954,7 +4108,6 @@
       <w:pPr>
         <w:bidi/>
         <w:rPr>
-          <w:rFonts w:hint="cs"/>
           <w:rtl/>
           <w:lang w:val="en-US"/>
         </w:rPr>
@@ -4024,7 +4177,6 @@
       <w:pPr>
         <w:bidi/>
         <w:rPr>
-          <w:rFonts w:hint="cs"/>
           <w:rtl/>
           <w:lang w:val="en-US"/>
         </w:rPr>
@@ -4130,6 +4282,7 @@
       <w:r>
         <w:rPr>
           <w:rFonts w:cs="Arial"/>
+          <w:noProof/>
           <w:rtl/>
           <w:lang w:val="en-US"/>
         </w:rPr>
@@ -4149,7 +4302,7 @@
                     <pic:cNvPicPr/>
                   </pic:nvPicPr>
                   <pic:blipFill>
-                    <a:blip r:embed="rId27"/>
+                    <a:blip r:embed="rId31"/>
                     <a:stretch>
                       <a:fillRect/>
                     </a:stretch>
@@ -4357,17 +4510,17 @@
       <w:pPr>
         <w:bidi/>
         <w:rPr>
-          <w:rFonts w:hint="cs"/>
-          <w:rtl/>
-          <w:lang w:val="en-US"/>
-        </w:rPr>
-      </w:pPr>
-      <w:r>
-        <w:rPr>
-          <w:rFonts w:hint="cs"/>
-          <w:rtl/>
-          <w:lang w:val="en-US"/>
-        </w:rPr>
+          <w:rtl/>
+          <w:lang w:val="en-US"/>
+        </w:rPr>
+      </w:pPr>
+      <w:r>
+        <w:rPr>
+          <w:rFonts w:hint="cs"/>
+          <w:rtl/>
+          <w:lang w:val="en-US"/>
+        </w:rPr>
+        <w:lastRenderedPageBreak/>
         <w:t>נגדיר את אלגוריתם ה-</w:t>
       </w:r>
       <w:r>
@@ -4494,12 +4647,12 @@
       <w:r>
         <w:rPr>
           <w:rFonts w:cs="Arial"/>
-          <w:rtl/>
-          <w:lang w:val="en-US"/>
-        </w:rPr>
-        <w:lastRenderedPageBreak/>
+          <w:noProof/>
+          <w:rtl/>
+          <w:lang w:val="en-US"/>
+        </w:rPr>
         <w:drawing>
-          <wp:anchor distT="0" distB="0" distL="114300" distR="114300" simplePos="0" relativeHeight="251654144" behindDoc="0" locked="0" layoutInCell="1" allowOverlap="1" wp14:anchorId="54AB35CB" wp14:editId="7A4BC4F5">
+          <wp:anchor distT="0" distB="0" distL="114300" distR="114300" simplePos="0" relativeHeight="251653120" behindDoc="0" locked="0" layoutInCell="1" allowOverlap="1" wp14:anchorId="54AB35CB" wp14:editId="7A4BC4F5">
             <wp:simplePos x="0" y="0"/>
             <wp:positionH relativeFrom="column">
               <wp:posOffset>2683933</wp:posOffset>
@@ -4522,7 +4675,7 @@
                     <pic:cNvPicPr/>
                   </pic:nvPicPr>
                   <pic:blipFill>
-                    <a:blip r:embed="rId28">
+                    <a:blip r:embed="rId32">
                       <a:extLst>
                         <a:ext uri="{28A0092B-C50C-407E-A947-70E740481C1C}">
                           <a14:useLocalDpi xmlns:a14="http://schemas.microsoft.com/office/drawing/2010/main" val="0"/>
@@ -4707,7 +4860,6 @@
       <w:pPr>
         <w:bidi/>
         <w:rPr>
-          <w:rFonts w:hint="cs"/>
           <w:rtl/>
           <w:lang w:val="en-US"/>
         </w:rPr>
@@ -4715,11 +4867,12 @@
       <w:r>
         <w:rPr>
           <w:rFonts w:cs="Arial"/>
+          <w:noProof/>
           <w:rtl/>
           <w:lang w:val="en-US"/>
         </w:rPr>
         <w:drawing>
-          <wp:anchor distT="0" distB="0" distL="114300" distR="114300" simplePos="0" relativeHeight="251656192" behindDoc="0" locked="0" layoutInCell="1" allowOverlap="1" wp14:anchorId="16FA7DB4" wp14:editId="743C0A2D">
+          <wp:anchor distT="0" distB="0" distL="114300" distR="114300" simplePos="0" relativeHeight="251654144" behindDoc="0" locked="0" layoutInCell="1" allowOverlap="1" wp14:anchorId="16FA7DB4" wp14:editId="743C0A2D">
             <wp:simplePos x="0" y="0"/>
             <wp:positionH relativeFrom="margin">
               <wp:align>right</wp:align>
@@ -4742,7 +4895,7 @@
                     <pic:cNvPicPr/>
                   </pic:nvPicPr>
                   <pic:blipFill>
-                    <a:blip r:embed="rId29">
+                    <a:blip r:embed="rId33">
                       <a:extLst>
                         <a:ext uri="{28A0092B-C50C-407E-A947-70E740481C1C}">
                           <a14:useLocalDpi xmlns:a14="http://schemas.microsoft.com/office/drawing/2010/main" val="0"/>
@@ -4929,11 +5082,12 @@
       <w:r>
         <w:rPr>
           <w:rFonts w:cs="Arial"/>
+          <w:noProof/>
           <w:rtl/>
           <w:lang w:val="en-US"/>
         </w:rPr>
         <w:drawing>
-          <wp:anchor distT="0" distB="0" distL="114300" distR="114300" simplePos="0" relativeHeight="251657216" behindDoc="0" locked="0" layoutInCell="1" allowOverlap="1" wp14:anchorId="5E254BBD" wp14:editId="50C34504">
+          <wp:anchor distT="0" distB="0" distL="114300" distR="114300" simplePos="0" relativeHeight="251655168" behindDoc="0" locked="0" layoutInCell="1" allowOverlap="1" wp14:anchorId="5E254BBD" wp14:editId="50C34504">
             <wp:simplePos x="0" y="0"/>
             <wp:positionH relativeFrom="column">
               <wp:posOffset>2607310</wp:posOffset>
@@ -4956,7 +5110,7 @@
                     <pic:cNvPicPr/>
                   </pic:nvPicPr>
                   <pic:blipFill rotWithShape="1">
-                    <a:blip r:embed="rId30">
+                    <a:blip r:embed="rId34">
                       <a:extLst>
                         <a:ext uri="{28A0092B-C50C-407E-A947-70E740481C1C}">
                           <a14:useLocalDpi xmlns:a14="http://schemas.microsoft.com/office/drawing/2010/main" val="0"/>
@@ -5108,11 +5262,12 @@
       <w:r>
         <w:rPr>
           <w:rFonts w:cs="Arial"/>
+          <w:noProof/>
           <w:rtl/>
           <w:lang w:val="en-US"/>
         </w:rPr>
         <w:drawing>
-          <wp:anchor distT="0" distB="0" distL="114300" distR="114300" simplePos="0" relativeHeight="251674624" behindDoc="0" locked="0" layoutInCell="1" allowOverlap="1" wp14:anchorId="3650ED93" wp14:editId="54F173D5">
+          <wp:anchor distT="0" distB="0" distL="114300" distR="114300" simplePos="0" relativeHeight="251666432" behindDoc="0" locked="0" layoutInCell="1" allowOverlap="1" wp14:anchorId="3650ED93" wp14:editId="54F173D5">
             <wp:simplePos x="0" y="0"/>
             <wp:positionH relativeFrom="column">
               <wp:posOffset>2493433</wp:posOffset>
@@ -5135,7 +5290,7 @@
                     <pic:cNvPicPr/>
                   </pic:nvPicPr>
                   <pic:blipFill>
-                    <a:blip r:embed="rId31">
+                    <a:blip r:embed="rId35">
                       <a:extLst>
                         <a:ext uri="{28A0092B-C50C-407E-A947-70E740481C1C}">
                           <a14:useLocalDpi xmlns:a14="http://schemas.microsoft.com/office/drawing/2010/main" val="0"/>
@@ -5180,7 +5335,6 @@
       <w:pPr>
         <w:bidi/>
         <w:rPr>
-          <w:rFonts w:hint="cs"/>
           <w:rtl/>
           <w:lang w:val="en-US"/>
         </w:rPr>
@@ -5305,12 +5459,13 @@
       <w:r>
         <w:rPr>
           <w:rFonts w:cs="Arial"/>
+          <w:noProof/>
           <w:rtl/>
           <w:lang w:val="en-US"/>
         </w:rPr>
         <w:lastRenderedPageBreak/>
         <w:drawing>
-          <wp:anchor distT="0" distB="0" distL="114300" distR="114300" simplePos="0" relativeHeight="251660288" behindDoc="0" locked="0" layoutInCell="1" allowOverlap="1" wp14:anchorId="7DD2C62F" wp14:editId="3BE95C84">
+          <wp:anchor distT="0" distB="0" distL="114300" distR="114300" simplePos="0" relativeHeight="251656192" behindDoc="0" locked="0" layoutInCell="1" allowOverlap="1" wp14:anchorId="7DD2C62F" wp14:editId="3BE95C84">
             <wp:simplePos x="0" y="0"/>
             <wp:positionH relativeFrom="margin">
               <wp:align>right</wp:align>
@@ -5333,7 +5488,7 @@
                     <pic:cNvPicPr/>
                   </pic:nvPicPr>
                   <pic:blipFill>
-                    <a:blip r:embed="rId32">
+                    <a:blip r:embed="rId36">
                       <a:extLst>
                         <a:ext uri="{28A0092B-C50C-407E-A947-70E740481C1C}">
                           <a14:useLocalDpi xmlns:a14="http://schemas.microsoft.com/office/drawing/2010/main" val="0"/>
@@ -5443,7 +5598,13 @@
         <w:rPr>
           <w:lang w:val="en-US"/>
         </w:rPr>
-        <w:t>Bytes_received</w:t>
+        <w:t>b</w:t>
+      </w:r>
+      <w:r>
+        <w:rPr>
+          <w:lang w:val="en-US"/>
+        </w:rPr>
+        <w:t>ytes_received</w:t>
       </w:r>
       <w:proofErr w:type="spellEnd"/>
       <w:r>
@@ -5467,11 +5628,29 @@
           <w:rtl/>
           <w:lang w:val="en-US"/>
         </w:rPr>
-        <w:t xml:space="preserve"> מכיל את כמות הבייטים שהתקבלו ב-</w:t>
+        <w:t xml:space="preserve"> מכיל את כמות </w:t>
       </w:r>
       <w:proofErr w:type="spellStart"/>
       <w:r>
         <w:rPr>
+          <w:rFonts w:hint="cs"/>
+          <w:rtl/>
+          <w:lang w:val="en-US"/>
+        </w:rPr>
+        <w:t>הבייטים</w:t>
+      </w:r>
+      <w:proofErr w:type="spellEnd"/>
+      <w:r>
+        <w:rPr>
+          <w:rFonts w:hint="cs"/>
+          <w:rtl/>
+          <w:lang w:val="en-US"/>
+        </w:rPr>
+        <w:t xml:space="preserve"> שהתקבלו ב-</w:t>
+      </w:r>
+      <w:proofErr w:type="spellStart"/>
+      <w:r>
+        <w:rPr>
           <w:lang w:val="en-US"/>
         </w:rPr>
         <w:t>recv</w:t>
@@ -5499,7 +5678,13 @@
         <w:rPr>
           <w:lang w:val="en-US"/>
         </w:rPr>
-        <w:t>Total_</w:t>
+        <w:t>t</w:t>
+      </w:r>
+      <w:r>
+        <w:rPr>
+          <w:lang w:val="en-US"/>
+        </w:rPr>
+        <w:t>otal_</w:t>
       </w:r>
       <w:r>
         <w:rPr>
@@ -5537,7 +5722,25 @@
           <w:rtl/>
           <w:lang w:val="en-US"/>
         </w:rPr>
-        <w:t xml:space="preserve">סך הבייטים שהתקבלו </w:t>
+        <w:t xml:space="preserve">סך </w:t>
+      </w:r>
+      <w:proofErr w:type="spellStart"/>
+      <w:r>
+        <w:rPr>
+          <w:rFonts w:hint="cs"/>
+          <w:rtl/>
+          <w:lang w:val="en-US"/>
+        </w:rPr>
+        <w:t>הבייטים</w:t>
+      </w:r>
+      <w:proofErr w:type="spellEnd"/>
+      <w:r>
+        <w:rPr>
+          <w:rFonts w:hint="cs"/>
+          <w:rtl/>
+          <w:lang w:val="en-US"/>
+        </w:rPr>
+        <w:t xml:space="preserve"> שהתקבלו </w:t>
       </w:r>
       <w:r>
         <w:rPr>
@@ -5696,15 +5899,7 @@
           <w:rtl/>
           <w:lang w:val="en-US"/>
         </w:rPr>
-        <w:t>נ</w:t>
-      </w:r>
-      <w:r>
-        <w:rPr>
-          <w:rFonts w:hint="cs"/>
-          <w:rtl/>
-          <w:lang w:val="en-US"/>
-        </w:rPr>
-        <w:t>שים לב שגודל הקובץ לא משתנה, לכן נכון להשתמש ב-</w:t>
+        <w:t>נשים לב שגודל הקובץ לא משתנה, לכן נכון להשתמש ב-</w:t>
       </w:r>
       <w:proofErr w:type="spellStart"/>
       <w:r>
@@ -5734,11 +5929,12 @@
       <w:r>
         <w:rPr>
           <w:rFonts w:cs="Arial"/>
+          <w:noProof/>
           <w:rtl/>
           <w:lang w:val="en-US"/>
         </w:rPr>
         <w:drawing>
-          <wp:anchor distT="0" distB="0" distL="114300" distR="114300" simplePos="0" relativeHeight="251667456" behindDoc="0" locked="0" layoutInCell="1" allowOverlap="1" wp14:anchorId="56A8BB4C" wp14:editId="58E3CCD3">
+          <wp:anchor distT="0" distB="0" distL="114300" distR="114300" simplePos="0" relativeHeight="251659264" behindDoc="0" locked="0" layoutInCell="1" allowOverlap="1" wp14:anchorId="56A8BB4C" wp14:editId="58E3CCD3">
             <wp:simplePos x="0" y="0"/>
             <wp:positionH relativeFrom="margin">
               <wp:posOffset>52705</wp:posOffset>
@@ -5761,7 +5957,7 @@
                     <pic:cNvPicPr/>
                   </pic:nvPicPr>
                   <pic:blipFill>
-                    <a:blip r:embed="rId33">
+                    <a:blip r:embed="rId37">
                       <a:extLst>
                         <a:ext uri="{28A0092B-C50C-407E-A947-70E740481C1C}">
                           <a14:useLocalDpi xmlns:a14="http://schemas.microsoft.com/office/drawing/2010/main" val="0"/>
@@ -5836,11 +6032,12 @@
       <w:r>
         <w:rPr>
           <w:rFonts w:cs="Arial"/>
+          <w:noProof/>
           <w:rtl/>
           <w:lang w:val="en-US"/>
         </w:rPr>
         <w:drawing>
-          <wp:anchor distT="0" distB="0" distL="114300" distR="114300" simplePos="0" relativeHeight="251673600" behindDoc="0" locked="0" layoutInCell="1" allowOverlap="1" wp14:anchorId="1FBCB93D" wp14:editId="6D4244D4">
+          <wp:anchor distT="0" distB="0" distL="114300" distR="114300" simplePos="0" relativeHeight="251665408" behindDoc="0" locked="0" layoutInCell="1" allowOverlap="1" wp14:anchorId="1FBCB93D" wp14:editId="6D4244D4">
             <wp:simplePos x="0" y="0"/>
             <wp:positionH relativeFrom="column">
               <wp:posOffset>1900767</wp:posOffset>
@@ -5863,7 +6060,7 @@
                     <pic:cNvPicPr/>
                   </pic:nvPicPr>
                   <pic:blipFill>
-                    <a:blip r:embed="rId34">
+                    <a:blip r:embed="rId38">
                       <a:extLst>
                         <a:ext uri="{28A0092B-C50C-407E-A947-70E740481C1C}">
                           <a14:useLocalDpi xmlns:a14="http://schemas.microsoft.com/office/drawing/2010/main" val="0"/>
@@ -5932,11 +6129,12 @@
       <w:r>
         <w:rPr>
           <w:rFonts w:cs="Arial"/>
+          <w:noProof/>
           <w:rtl/>
           <w:lang w:val="en-US"/>
         </w:rPr>
         <w:drawing>
-          <wp:anchor distT="0" distB="0" distL="114300" distR="114300" simplePos="0" relativeHeight="251668480" behindDoc="0" locked="0" layoutInCell="1" allowOverlap="1" wp14:anchorId="7457BCF2" wp14:editId="53D731E0">
+          <wp:anchor distT="0" distB="0" distL="114300" distR="114300" simplePos="0" relativeHeight="251661312" behindDoc="0" locked="0" layoutInCell="1" allowOverlap="1" wp14:anchorId="7457BCF2" wp14:editId="53D731E0">
             <wp:simplePos x="0" y="0"/>
             <wp:positionH relativeFrom="column">
               <wp:posOffset>2281555</wp:posOffset>
@@ -5959,7 +6157,7 @@
                     <pic:cNvPicPr/>
                   </pic:nvPicPr>
                   <pic:blipFill rotWithShape="1">
-                    <a:blip r:embed="rId35">
+                    <a:blip r:embed="rId39">
                       <a:extLst>
                         <a:ext uri="{28A0092B-C50C-407E-A947-70E740481C1C}">
                           <a14:useLocalDpi xmlns:a14="http://schemas.microsoft.com/office/drawing/2010/main" val="0"/>
@@ -6103,11 +6301,12 @@
       <w:r>
         <w:rPr>
           <w:rFonts w:cs="Arial"/>
+          <w:noProof/>
           <w:rtl/>
           <w:lang w:val="en-US"/>
         </w:rPr>
         <w:drawing>
-          <wp:anchor distT="0" distB="0" distL="114300" distR="114300" simplePos="0" relativeHeight="251671552" behindDoc="0" locked="0" layoutInCell="1" allowOverlap="1" wp14:anchorId="7C8545F0" wp14:editId="7252D0A3">
+          <wp:anchor distT="0" distB="0" distL="114300" distR="114300" simplePos="0" relativeHeight="251664384" behindDoc="0" locked="0" layoutInCell="1" allowOverlap="1" wp14:anchorId="7C8545F0" wp14:editId="7252D0A3">
             <wp:simplePos x="0" y="0"/>
             <wp:positionH relativeFrom="margin">
               <wp:align>right</wp:align>
@@ -6130,7 +6329,7 @@
                     <pic:cNvPicPr/>
                   </pic:nvPicPr>
                   <pic:blipFill>
-                    <a:blip r:embed="rId36">
+                    <a:blip r:embed="rId40">
                       <a:extLst>
                         <a:ext uri="{28A0092B-C50C-407E-A947-70E740481C1C}">
                           <a14:useLocalDpi xmlns:a14="http://schemas.microsoft.com/office/drawing/2010/main" val="0"/>
@@ -6170,7 +6369,6 @@
         </w:tabs>
         <w:bidi/>
         <w:rPr>
-          <w:rFonts w:hint="cs"/>
           <w:rtl/>
           <w:lang w:val="en-US"/>
         </w:rPr>
@@ -6276,6 +6474,8 @@
       <w:pPr>
         <w:bidi/>
         <w:rPr>
+          <w:rFonts w:hint="cs"/>
+          <w:rtl/>
           <w:lang w:val="en-US"/>
         </w:rPr>
       </w:pPr>
@@ -6327,17 +6527,682 @@
         <w:rPr>
           <w:lang w:val="en-US"/>
         </w:rPr>
-        <w:t>, RUDP_API</w:t>
-      </w:r>
-    </w:p>
-    <w:p>
-      <w:pPr>
-        <w:bidi/>
-        <w:rPr>
-          <w:rtl/>
-          <w:lang w:val="en-US"/>
-        </w:rPr>
-      </w:pPr>
+        <w:t xml:space="preserve">, </w:t>
+      </w:r>
+      <w:commentRangeStart w:id="2"/>
+      <w:r>
+        <w:rPr>
+          <w:lang w:val="en-US"/>
+        </w:rPr>
+        <w:t>RUDP_API</w:t>
+      </w:r>
+      <w:commentRangeEnd w:id="2"/>
+      <w:r>
+        <w:rPr>
+          <w:rStyle w:val="CommentReference"/>
+          <w:rtl/>
+        </w:rPr>
+        <w:commentReference w:id="2"/>
+      </w:r>
+    </w:p>
+    <w:p>
+      <w:pPr>
+        <w:bidi/>
+        <w:rPr>
+          <w:rtl/>
+          <w:lang w:val="en-US"/>
+        </w:rPr>
+      </w:pPr>
+      <w:r>
+        <w:rPr>
+          <w:rFonts w:hint="cs"/>
+          <w:rtl/>
+          <w:lang w:val="en-US"/>
+        </w:rPr>
+        <w:t>כאשר ה-</w:t>
+      </w:r>
+      <w:r>
+        <w:rPr>
+          <w:rFonts w:hint="cs"/>
+          <w:lang w:val="en-US"/>
+        </w:rPr>
+        <w:t>S</w:t>
+      </w:r>
+      <w:r>
+        <w:rPr>
+          <w:lang w:val="en-US"/>
+        </w:rPr>
+        <w:t>ender</w:t>
+      </w:r>
+      <w:r>
+        <w:rPr>
+          <w:rFonts w:hint="cs"/>
+          <w:rtl/>
+          <w:lang w:val="en-US"/>
+        </w:rPr>
+        <w:t xml:space="preserve"> וה-</w:t>
+      </w:r>
+      <w:r>
+        <w:rPr>
+          <w:lang w:val="en-US"/>
+        </w:rPr>
+        <w:t>Receiver</w:t>
+      </w:r>
+      <w:r>
+        <w:rPr>
+          <w:rFonts w:hint="cs"/>
+          <w:rtl/>
+          <w:lang w:val="en-US"/>
+        </w:rPr>
+        <w:t xml:space="preserve"> משתמשות ב-</w:t>
+      </w:r>
+      <w:r>
+        <w:rPr>
+          <w:rFonts w:hint="cs"/>
+          <w:lang w:val="en-US"/>
+        </w:rPr>
+        <w:t>S</w:t>
+      </w:r>
+      <w:r>
+        <w:rPr>
+          <w:lang w:val="en-US"/>
+        </w:rPr>
+        <w:t>ocket</w:t>
+      </w:r>
+      <w:r>
+        <w:rPr>
+          <w:rFonts w:hint="cs"/>
+          <w:rtl/>
+          <w:lang w:val="en-US"/>
+        </w:rPr>
+        <w:t xml:space="preserve"> שמבוסס על פרוטוקול </w:t>
+      </w:r>
+      <w:r>
+        <w:rPr>
+          <w:rFonts w:hint="cs"/>
+          <w:lang w:val="en-US"/>
+        </w:rPr>
+        <w:t>RUDP</w:t>
+      </w:r>
+      <w:r>
+        <w:rPr>
+          <w:rFonts w:hint="cs"/>
+          <w:rtl/>
+          <w:lang w:val="en-US"/>
+        </w:rPr>
+        <w:t xml:space="preserve"> שממומש ב-</w:t>
+      </w:r>
+      <w:r>
+        <w:rPr>
+          <w:rFonts w:hint="cs"/>
+          <w:lang w:val="en-US"/>
+        </w:rPr>
+        <w:t>RUD</w:t>
+      </w:r>
+      <w:r>
+        <w:rPr>
+          <w:lang w:val="en-US"/>
+        </w:rPr>
+        <w:t>P_API</w:t>
+      </w:r>
+      <w:r>
+        <w:rPr>
+          <w:rFonts w:hint="cs"/>
+          <w:rtl/>
+          <w:lang w:val="en-US"/>
+        </w:rPr>
+        <w:t>.</w:t>
+      </w:r>
+    </w:p>
+    <w:p>
+      <w:pPr>
+        <w:bidi/>
+        <w:rPr>
+          <w:rtl/>
+          <w:lang w:val="en-US"/>
+        </w:rPr>
+      </w:pPr>
+      <w:r>
+        <w:rPr>
+          <w:rFonts w:hint="cs"/>
+          <w:rtl/>
+          <w:lang w:val="en-US"/>
+        </w:rPr>
+        <w:t xml:space="preserve">התוכנית </w:t>
+      </w:r>
+      <w:proofErr w:type="spellStart"/>
+      <w:r>
+        <w:rPr>
+          <w:rFonts w:hint="cs"/>
+          <w:lang w:val="en-US"/>
+        </w:rPr>
+        <w:t>RUDP</w:t>
+      </w:r>
+      <w:r>
+        <w:rPr>
+          <w:lang w:val="en-US"/>
+        </w:rPr>
+        <w:t>_Sender</w:t>
+      </w:r>
+      <w:proofErr w:type="spellEnd"/>
+      <w:r>
+        <w:rPr>
+          <w:rFonts w:hint="cs"/>
+          <w:rtl/>
+          <w:lang w:val="en-US"/>
+        </w:rPr>
+        <w:t xml:space="preserve"> שולחת ראשית את גודל הקובץ אותו מתכננת לשלוח (כדי שה-</w:t>
+      </w:r>
+      <w:r>
+        <w:rPr>
+          <w:lang w:val="en-US"/>
+        </w:rPr>
+        <w:t>Receiver</w:t>
+      </w:r>
+      <w:r>
+        <w:rPr>
+          <w:rFonts w:hint="cs"/>
+          <w:rtl/>
+          <w:lang w:val="en-US"/>
+        </w:rPr>
+        <w:t xml:space="preserve"> יוכל להקצות זיכרון ל-</w:t>
+      </w:r>
+      <w:r>
+        <w:rPr>
+          <w:lang w:val="en-US"/>
+        </w:rPr>
+        <w:t>Buffer</w:t>
+      </w:r>
+      <w:r>
+        <w:rPr>
+          <w:rFonts w:hint="cs"/>
+          <w:rtl/>
+          <w:lang w:val="en-US"/>
+        </w:rPr>
+        <w:t xml:space="preserve"> שלו כנדרש), לאחר מכן שולחת את הקובץ עצמו. ולבסוף שואלת את המשתמש אם לשלוח את הקובץ שוב. כאשר המשתמש בוחר שלא, התוכנית </w:t>
+      </w:r>
+      <w:r>
+        <w:rPr>
+          <w:rFonts w:hint="cs"/>
+          <w:rtl/>
+          <w:lang w:val="en-US"/>
+        </w:rPr>
+        <w:t>קוראת לפונקציית סגירת ה-</w:t>
+      </w:r>
+      <w:r>
+        <w:rPr>
+          <w:rFonts w:hint="cs"/>
+          <w:lang w:val="en-US"/>
+        </w:rPr>
+        <w:t>S</w:t>
+      </w:r>
+      <w:r>
+        <w:rPr>
+          <w:lang w:val="en-US"/>
+        </w:rPr>
+        <w:t>ocket</w:t>
+      </w:r>
+      <w:r>
+        <w:rPr>
+          <w:rFonts w:hint="cs"/>
+          <w:rtl/>
+          <w:lang w:val="en-US"/>
+        </w:rPr>
+        <w:t xml:space="preserve"> שמהלכה נשלחת הודעת </w:t>
+      </w:r>
+      <w:r>
+        <w:rPr>
+          <w:rFonts w:hint="cs"/>
+          <w:lang w:val="en-US"/>
+        </w:rPr>
+        <w:t>FIN</w:t>
+      </w:r>
+      <w:r>
+        <w:rPr>
+          <w:rFonts w:hint="cs"/>
+          <w:rtl/>
+          <w:lang w:val="en-US"/>
+        </w:rPr>
+        <w:t xml:space="preserve"> ל-</w:t>
+      </w:r>
+      <w:r>
+        <w:rPr>
+          <w:lang w:val="en-US"/>
+        </w:rPr>
+        <w:t>Receiver</w:t>
+      </w:r>
+      <w:r>
+        <w:rPr>
+          <w:rFonts w:hint="cs"/>
+          <w:rtl/>
+          <w:lang w:val="en-US"/>
+        </w:rPr>
+        <w:t>.</w:t>
+      </w:r>
+    </w:p>
+    <w:p>
+      <w:pPr>
+        <w:bidi/>
+        <w:rPr>
+          <w:rtl/>
+          <w:lang w:val="en-US"/>
+        </w:rPr>
+      </w:pPr>
+      <w:r>
+        <w:rPr>
+          <w:rFonts w:hint="cs"/>
+          <w:rtl/>
+          <w:lang w:val="en-US"/>
+        </w:rPr>
+        <w:t xml:space="preserve">התוכנית </w:t>
+      </w:r>
+      <w:proofErr w:type="spellStart"/>
+      <w:r>
+        <w:rPr>
+          <w:rFonts w:hint="cs"/>
+          <w:lang w:val="en-US"/>
+        </w:rPr>
+        <w:t>RUDP</w:t>
+      </w:r>
+      <w:r>
+        <w:rPr>
+          <w:lang w:val="en-US"/>
+        </w:rPr>
+        <w:t>_Receiver</w:t>
+      </w:r>
+      <w:proofErr w:type="spellEnd"/>
+      <w:r>
+        <w:rPr>
+          <w:rFonts w:hint="cs"/>
+          <w:rtl/>
+          <w:lang w:val="en-US"/>
+        </w:rPr>
+        <w:t xml:space="preserve"> קולטת את </w:t>
+      </w:r>
+      <w:proofErr w:type="spellStart"/>
+      <w:r>
+        <w:rPr>
+          <w:rFonts w:hint="cs"/>
+          <w:rtl/>
+          <w:lang w:val="en-US"/>
+        </w:rPr>
+        <w:t>הפאקטה</w:t>
+      </w:r>
+      <w:proofErr w:type="spellEnd"/>
+      <w:r>
+        <w:rPr>
+          <w:rFonts w:hint="cs"/>
+          <w:rtl/>
+          <w:lang w:val="en-US"/>
+        </w:rPr>
+        <w:t xml:space="preserve"> הראשונה שמכילה את גודל הקלט ומקצה </w:t>
+      </w:r>
+      <w:r>
+        <w:rPr>
+          <w:lang w:val="en-US"/>
+        </w:rPr>
+        <w:t>Buffer</w:t>
+      </w:r>
+      <w:r>
+        <w:rPr>
+          <w:rFonts w:hint="cs"/>
+          <w:rtl/>
+          <w:lang w:val="en-US"/>
+        </w:rPr>
+        <w:t xml:space="preserve"> בגודל המתאים. לאחר מכן, מקבלת את הקובץ.</w:t>
+      </w:r>
+      <w:r>
+        <w:rPr>
+          <w:rFonts w:hint="cs"/>
+          <w:rtl/>
+          <w:lang w:val="en-US"/>
+        </w:rPr>
+        <w:t xml:space="preserve"> ב-</w:t>
+      </w:r>
+      <w:r>
+        <w:rPr>
+          <w:rFonts w:hint="cs"/>
+          <w:lang w:val="en-US"/>
+        </w:rPr>
+        <w:t>RUDP</w:t>
+      </w:r>
+      <w:r>
+        <w:rPr>
+          <w:rFonts w:hint="cs"/>
+          <w:rtl/>
+          <w:lang w:val="en-US"/>
+        </w:rPr>
+        <w:t>, יתכן ש</w:t>
+      </w:r>
+      <w:r>
+        <w:rPr>
+          <w:rFonts w:hint="cs"/>
+          <w:rtl/>
+          <w:lang w:val="en-US"/>
+        </w:rPr>
+        <w:t>הקובץ ישלח במס' מקטעים אבל פונקציית ה-</w:t>
+      </w:r>
+      <w:proofErr w:type="spellStart"/>
+      <w:r>
+        <w:rPr>
+          <w:lang w:val="en-US"/>
+        </w:rPr>
+        <w:t>rudp_recv</w:t>
+      </w:r>
+      <w:proofErr w:type="spellEnd"/>
+      <w:r>
+        <w:rPr>
+          <w:rFonts w:hint="cs"/>
+          <w:rtl/>
+          <w:lang w:val="en-US"/>
+        </w:rPr>
+        <w:t xml:space="preserve"> </w:t>
+      </w:r>
+      <w:r>
+        <w:rPr>
+          <w:rFonts w:hint="cs"/>
+          <w:rtl/>
+          <w:lang w:val="en-US"/>
+        </w:rPr>
+        <w:t>מעבירה את התוכן ל-</w:t>
+      </w:r>
+      <w:r>
+        <w:rPr>
+          <w:lang w:val="en-US"/>
+        </w:rPr>
+        <w:t>buffer</w:t>
+      </w:r>
+      <w:r>
+        <w:rPr>
+          <w:rFonts w:hint="cs"/>
+          <w:rtl/>
+          <w:lang w:val="en-US"/>
+        </w:rPr>
+        <w:t xml:space="preserve"> רק כאשר כל התוכן התקבל (מס' </w:t>
+      </w:r>
+      <w:proofErr w:type="spellStart"/>
+      <w:r>
+        <w:rPr>
+          <w:rFonts w:hint="cs"/>
+          <w:rtl/>
+          <w:lang w:val="en-US"/>
+        </w:rPr>
+        <w:t>הבייטים</w:t>
+      </w:r>
+      <w:proofErr w:type="spellEnd"/>
+      <w:r>
+        <w:rPr>
+          <w:rFonts w:hint="cs"/>
+          <w:rtl/>
+          <w:lang w:val="en-US"/>
+        </w:rPr>
+        <w:t xml:space="preserve"> שהתקבלו שווה ל</w:t>
+      </w:r>
+      <w:r>
+        <w:rPr>
+          <w:rFonts w:hint="cs"/>
+          <w:rtl/>
+          <w:lang w:val="en-US"/>
+        </w:rPr>
+        <w:t>גודל הקובץ).</w:t>
+      </w:r>
+      <w:r>
+        <w:rPr>
+          <w:rFonts w:hint="cs"/>
+          <w:rtl/>
+          <w:lang w:val="en-US"/>
+        </w:rPr>
+        <w:t xml:space="preserve"> התוכנית מאזינה </w:t>
+      </w:r>
+      <w:r>
+        <w:rPr>
+          <w:rFonts w:hint="cs"/>
+          <w:rtl/>
+          <w:lang w:val="en-US"/>
+        </w:rPr>
+        <w:t>ל-</w:t>
+      </w:r>
+      <w:r>
+        <w:rPr>
+          <w:rFonts w:hint="cs"/>
+          <w:lang w:val="en-US"/>
+        </w:rPr>
+        <w:t>S</w:t>
+      </w:r>
+      <w:r>
+        <w:rPr>
+          <w:lang w:val="en-US"/>
+        </w:rPr>
+        <w:t>ender</w:t>
+      </w:r>
+      <w:r>
+        <w:rPr>
+          <w:rFonts w:hint="cs"/>
+          <w:rtl/>
+          <w:lang w:val="en-US"/>
+        </w:rPr>
+        <w:t xml:space="preserve"> עד שהוא שולח הודעת </w:t>
+      </w:r>
+      <w:r>
+        <w:rPr>
+          <w:rFonts w:hint="cs"/>
+          <w:lang w:val="en-US"/>
+        </w:rPr>
+        <w:t>FIN</w:t>
+      </w:r>
+      <w:r>
+        <w:rPr>
+          <w:rFonts w:hint="cs"/>
+          <w:rtl/>
+          <w:lang w:val="en-US"/>
+        </w:rPr>
+        <w:t>.</w:t>
+      </w:r>
+    </w:p>
+    <w:p>
+      <w:pPr>
+        <w:bidi/>
+        <w:rPr>
+          <w:rtl/>
+          <w:lang w:val="en-US"/>
+        </w:rPr>
+      </w:pPr>
+      <w:r>
+        <w:rPr>
+          <w:rFonts w:hint="cs"/>
+          <w:noProof/>
+          <w:rtl/>
+          <w:lang w:val="he-IL"/>
+        </w:rPr>
+        <mc:AlternateContent>
+          <mc:Choice Requires="wps">
+            <w:drawing>
+              <wp:anchor distT="0" distB="0" distL="114300" distR="114300" simplePos="0" relativeHeight="251671552" behindDoc="0" locked="0" layoutInCell="1" allowOverlap="1" wp14:anchorId="49515035" wp14:editId="2A6DC7D1">
+                <wp:simplePos x="0" y="0"/>
+                <wp:positionH relativeFrom="column">
+                  <wp:posOffset>123825</wp:posOffset>
+                </wp:positionH>
+                <wp:positionV relativeFrom="paragraph">
+                  <wp:posOffset>381635</wp:posOffset>
+                </wp:positionV>
+                <wp:extent cx="6572250" cy="504825"/>
+                <wp:effectExtent l="19050" t="19050" r="19050" b="28575"/>
+                <wp:wrapNone/>
+                <wp:docPr id="774637825" name="Rectangle 1"/>
+                <wp:cNvGraphicFramePr/>
+                <a:graphic xmlns:a="http://schemas.openxmlformats.org/drawingml/2006/main">
+                  <a:graphicData uri="http://schemas.microsoft.com/office/word/2010/wordprocessingShape">
+                    <wps:wsp>
+                      <wps:cNvSpPr/>
+                      <wps:spPr>
+                        <a:xfrm>
+                          <a:off x="0" y="0"/>
+                          <a:ext cx="6572250" cy="504825"/>
+                        </a:xfrm>
+                        <a:prstGeom prst="rect">
+                          <a:avLst/>
+                        </a:prstGeom>
+                        <a:noFill/>
+                        <a:ln w="38100">
+                          <a:solidFill>
+                            <a:srgbClr val="FF0000"/>
+                          </a:solidFill>
+                        </a:ln>
+                      </wps:spPr>
+                      <wps:style>
+                        <a:lnRef idx="2">
+                          <a:schemeClr val="accent1">
+                            <a:shade val="15000"/>
+                          </a:schemeClr>
+                        </a:lnRef>
+                        <a:fillRef idx="1">
+                          <a:schemeClr val="accent1"/>
+                        </a:fillRef>
+                        <a:effectRef idx="0">
+                          <a:schemeClr val="accent1"/>
+                        </a:effectRef>
+                        <a:fontRef idx="minor">
+                          <a:schemeClr val="lt1"/>
+                        </a:fontRef>
+                      </wps:style>
+                      <wps:bodyPr rot="0" spcFirstLastPara="0" vertOverflow="overflow" horzOverflow="overflow" vert="horz" wrap="square" lIns="91440" tIns="45720" rIns="91440" bIns="45720" numCol="1" spcCol="0" rtlCol="0" fromWordArt="0" anchor="ctr" anchorCtr="0" forceAA="0" compatLnSpc="1">
+                        <a:prstTxWarp prst="textNoShape">
+                          <a:avLst/>
+                        </a:prstTxWarp>
+                        <a:noAutofit/>
+                      </wps:bodyPr>
+                    </wps:wsp>
+                  </a:graphicData>
+                </a:graphic>
+              </wp:anchor>
+            </w:drawing>
+          </mc:Choice>
+          <mc:Fallback>
+            <w:pict>
+              <v:rect w14:anchorId="71768F24" id="Rectangle 1" o:spid="_x0000_s1026" style="position:absolute;margin-left:9.75pt;margin-top:30.05pt;width:517.5pt;height:39.75pt;z-index:251671552;visibility:visible;mso-wrap-style:square;mso-wrap-distance-left:9pt;mso-wrap-distance-top:0;mso-wrap-distance-right:9pt;mso-wrap-distance-bottom:0;mso-position-horizontal:absolute;mso-position-horizontal-relative:text;mso-position-vertical:absolute;mso-position-vertical-relative:text;v-text-anchor:middle" o:gfxdata="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" filled="f" strokecolor="red" strokeweight="3pt"/>
+            </w:pict>
+          </mc:Fallback>
+        </mc:AlternateContent>
+      </w:r>
+      <w:r>
+        <w:rPr>
+          <w:rFonts w:hint="cs"/>
+          <w:rtl/>
+          <w:lang w:val="en-US"/>
+        </w:rPr>
+        <w:t xml:space="preserve">לבסוף, </w:t>
+      </w:r>
+      <w:r>
+        <w:rPr>
+          <w:rFonts w:hint="cs"/>
+          <w:rtl/>
+          <w:lang w:val="en-US"/>
+        </w:rPr>
+        <w:t>ה-</w:t>
+      </w:r>
+      <w:r>
+        <w:rPr>
+          <w:lang w:val="en-US"/>
+        </w:rPr>
+        <w:t>Receiver</w:t>
+      </w:r>
+      <w:r>
+        <w:rPr>
+          <w:rFonts w:hint="cs"/>
+          <w:rtl/>
+          <w:lang w:val="en-US"/>
+        </w:rPr>
+        <w:t xml:space="preserve"> יסגר</w:t>
+      </w:r>
+      <w:r>
+        <w:rPr>
+          <w:rFonts w:hint="cs"/>
+          <w:rtl/>
+          <w:lang w:val="en-US"/>
+        </w:rPr>
+        <w:t xml:space="preserve"> </w:t>
+      </w:r>
+      <w:commentRangeStart w:id="3"/>
+      <w:r>
+        <w:rPr>
+          <w:rFonts w:hint="cs"/>
+          <w:rtl/>
+          <w:lang w:val="en-US"/>
+        </w:rPr>
+        <w:t xml:space="preserve">(וישלח הודעת </w:t>
+      </w:r>
+      <w:r>
+        <w:rPr>
+          <w:rFonts w:hint="cs"/>
+          <w:lang w:val="en-US"/>
+        </w:rPr>
+        <w:t>FIN</w:t>
+      </w:r>
+      <w:r>
+        <w:rPr>
+          <w:rFonts w:hint="cs"/>
+          <w:rtl/>
+          <w:lang w:val="en-US"/>
+        </w:rPr>
+        <w:t xml:space="preserve">), </w:t>
+      </w:r>
+      <w:commentRangeEnd w:id="3"/>
+      <w:r>
+        <w:rPr>
+          <w:rStyle w:val="CommentReference"/>
+          <w:rtl/>
+        </w:rPr>
+        <w:commentReference w:id="3"/>
+      </w:r>
+      <w:r>
+        <w:rPr>
+          <w:rFonts w:hint="cs"/>
+          <w:rtl/>
+          <w:lang w:val="en-US"/>
+        </w:rPr>
+        <w:t>ישחרר את הזיכרון שהוקצה במהלך התוכנית</w:t>
+      </w:r>
+      <w:r>
+        <w:rPr>
+          <w:rFonts w:hint="cs"/>
+          <w:rtl/>
+          <w:lang w:val="en-US"/>
+        </w:rPr>
+        <w:t xml:space="preserve"> וידפיס סטטיסטיקות.</w:t>
+      </w:r>
+      <w:r>
+        <w:rPr>
+          <w:rtl/>
+          <w:lang w:val="en-US"/>
+        </w:rPr>
+        <w:br/>
+      </w:r>
+    </w:p>
+    <w:p>
+      <w:pPr>
+        <w:bidi/>
+        <w:rPr>
+          <w:rFonts w:hint="cs"/>
+          <w:rtl/>
+          <w:lang w:val="en-US"/>
+        </w:rPr>
+      </w:pPr>
+      <w:r>
+        <w:rPr>
+          <w:rFonts w:hint="cs"/>
+          <w:rtl/>
+          <w:lang w:val="en-US"/>
+        </w:rPr>
+        <w:t xml:space="preserve">חשוב: </w:t>
+      </w:r>
+      <w:r>
+        <w:rPr>
+          <w:rFonts w:hint="cs"/>
+          <w:rtl/>
+          <w:lang w:val="en-US"/>
+        </w:rPr>
+        <w:t xml:space="preserve">לפעמים </w:t>
+      </w:r>
       <w:r>
         <w:rPr>
           <w:rFonts w:hint="cs"/>
@@ -6352,117 +7217,7 @@
           <w:rtl/>
           <w:lang w:val="en-US"/>
         </w:rPr>
-        <w:t>ה-</w:t>
-      </w:r>
-      <w:r>
-        <w:rPr>
-          <w:rFonts w:hint="cs"/>
-          <w:lang w:val="en-US"/>
-        </w:rPr>
-        <w:t>S</w:t>
-      </w:r>
-      <w:r>
-        <w:rPr>
-          <w:lang w:val="en-US"/>
-        </w:rPr>
-        <w:t>ender</w:t>
-      </w:r>
-      <w:r>
-        <w:rPr>
-          <w:rFonts w:hint="cs"/>
-          <w:rtl/>
-          <w:lang w:val="en-US"/>
-        </w:rPr>
-        <w:t xml:space="preserve"> וה-</w:t>
-      </w:r>
-      <w:r>
-        <w:rPr>
-          <w:lang w:val="en-US"/>
-        </w:rPr>
-        <w:t>Receiver</w:t>
-      </w:r>
-      <w:r>
-        <w:rPr>
-          <w:rFonts w:hint="cs"/>
-          <w:rtl/>
-          <w:lang w:val="en-US"/>
-        </w:rPr>
-        <w:t xml:space="preserve"> משתמשות ב-</w:t>
-      </w:r>
-      <w:r>
-        <w:rPr>
-          <w:rFonts w:hint="cs"/>
-          <w:lang w:val="en-US"/>
-        </w:rPr>
-        <w:t>S</w:t>
-      </w:r>
-      <w:r>
-        <w:rPr>
-          <w:lang w:val="en-US"/>
-        </w:rPr>
-        <w:t>ocket</w:t>
-      </w:r>
-      <w:r>
-        <w:rPr>
-          <w:rFonts w:hint="cs"/>
-          <w:rtl/>
-          <w:lang w:val="en-US"/>
-        </w:rPr>
-        <w:t xml:space="preserve"> שמבוסס על פרוטוקול </w:t>
-      </w:r>
-      <w:r>
-        <w:rPr>
-          <w:rFonts w:hint="cs"/>
-          <w:lang w:val="en-US"/>
-        </w:rPr>
-        <w:t>RUDP</w:t>
-      </w:r>
-      <w:r>
-        <w:rPr>
-          <w:rFonts w:hint="cs"/>
-          <w:rtl/>
-          <w:lang w:val="en-US"/>
-        </w:rPr>
-        <w:t xml:space="preserve"> שממומש ב-</w:t>
-      </w:r>
-      <w:r>
-        <w:rPr>
-          <w:rFonts w:hint="cs"/>
-          <w:lang w:val="en-US"/>
-        </w:rPr>
-        <w:t>RUD</w:t>
-      </w:r>
-      <w:r>
-        <w:rPr>
-          <w:lang w:val="en-US"/>
-        </w:rPr>
-        <w:t>P_API</w:t>
-      </w:r>
-      <w:r>
-        <w:rPr>
-          <w:rFonts w:hint="cs"/>
-          <w:rtl/>
-          <w:lang w:val="en-US"/>
-        </w:rPr>
-        <w:t>.</w:t>
-      </w:r>
-    </w:p>
-    <w:p>
-      <w:pPr>
-        <w:bidi/>
-        <w:rPr>
-          <w:rFonts w:hint="cs"/>
-          <w:rtl/>
-          <w:lang w:val="en-US"/>
-        </w:rPr>
-      </w:pPr>
-      <w:r>
-        <w:rPr>
-          <w:rFonts w:hint="cs"/>
-          <w:rtl/>
-          <w:lang w:val="en-US"/>
-        </w:rPr>
-        <w:t xml:space="preserve">התוכנית </w:t>
+        <w:t>ב-</w:t>
       </w:r>
       <w:proofErr w:type="spellStart"/>
       <w:r>
@@ -6470,13 +7225,13 @@
           <w:rFonts w:hint="cs"/>
           <w:lang w:val="en-US"/>
         </w:rPr>
-        <w:t>RUDP</w:t>
-      </w:r>
-      <w:r>
-        <w:rPr>
-          <w:lang w:val="en-US"/>
-        </w:rPr>
-        <w:t>_Sender</w:t>
+        <w:t>M</w:t>
+      </w:r>
+      <w:r>
+        <w:rPr>
+          <w:lang w:val="en-US"/>
+        </w:rPr>
+        <w:t>akefile</w:t>
       </w:r>
       <w:proofErr w:type="spellEnd"/>
       <w:r>
@@ -6485,188 +7240,14 @@
           <w:rtl/>
           <w:lang w:val="en-US"/>
         </w:rPr>
-        <w:t xml:space="preserve"> שולחת ראשית את גודל הקובץ אותו מתכננת לשלוח (כדי שה-</w:t>
-      </w:r>
-      <w:r>
-        <w:rPr>
-          <w:lang w:val="en-US"/>
-        </w:rPr>
-        <w:t>Receiver</w:t>
-      </w:r>
-      <w:r>
-        <w:rPr>
-          <w:rFonts w:hint="cs"/>
-          <w:rtl/>
-          <w:lang w:val="en-US"/>
-        </w:rPr>
-        <w:t xml:space="preserve"> יוכל להקצות זיכרון ל-</w:t>
-      </w:r>
-      <w:r>
-        <w:rPr>
-          <w:lang w:val="en-US"/>
-        </w:rPr>
-        <w:t>Buffer</w:t>
-      </w:r>
-      <w:r>
-        <w:rPr>
-          <w:rFonts w:hint="cs"/>
-          <w:rtl/>
-          <w:lang w:val="en-US"/>
-        </w:rPr>
-        <w:t xml:space="preserve"> שלו כנדרש), לאחר מכן שולחת את הקובץ עצמו. ולבסוף שואלת את המשתמש אם לשלוח את הקובץ שוב. כאשר המשתמש בוחר שלא, התוכנית </w:t>
-      </w:r>
-      <w:r>
-        <w:rPr>
-          <w:rFonts w:hint="cs"/>
-          <w:rtl/>
-          <w:lang w:val="en-US"/>
-        </w:rPr>
-        <w:t>קוראת לפונקציית סגירת ה-</w:t>
-      </w:r>
-      <w:r>
-        <w:rPr>
-          <w:rFonts w:hint="cs"/>
-          <w:lang w:val="en-US"/>
-        </w:rPr>
-        <w:t>S</w:t>
-      </w:r>
-      <w:r>
-        <w:rPr>
-          <w:lang w:val="en-US"/>
-        </w:rPr>
-        <w:t>ocket</w:t>
-      </w:r>
-      <w:r>
-        <w:rPr>
-          <w:rFonts w:hint="cs"/>
-          <w:rtl/>
-          <w:lang w:val="en-US"/>
-        </w:rPr>
-        <w:t xml:space="preserve"> שמהלכה נשלחת הודעת </w:t>
-      </w:r>
-      <w:r>
-        <w:rPr>
-          <w:rFonts w:hint="cs"/>
-          <w:lang w:val="en-US"/>
-        </w:rPr>
-        <w:t>FIN</w:t>
-      </w:r>
-      <w:r>
-        <w:rPr>
-          <w:rFonts w:hint="cs"/>
-          <w:rtl/>
-          <w:lang w:val="en-US"/>
-        </w:rPr>
-        <w:t xml:space="preserve"> ל-</w:t>
-      </w:r>
-      <w:r>
-        <w:rPr>
-          <w:lang w:val="en-US"/>
-        </w:rPr>
-        <w:t>Receiver</w:t>
-      </w:r>
-      <w:r>
-        <w:rPr>
-          <w:rFonts w:hint="cs"/>
-          <w:rtl/>
-          <w:lang w:val="en-US"/>
-        </w:rPr>
-        <w:t>.</w:t>
-      </w:r>
-    </w:p>
-    <w:p>
-      <w:pPr>
-        <w:bidi/>
-        <w:rPr>
-          <w:rFonts w:hint="cs"/>
-          <w:rtl/>
-          <w:lang w:val="en-US"/>
-        </w:rPr>
-      </w:pPr>
-      <w:r>
-        <w:rPr>
-          <w:rFonts w:hint="cs"/>
-          <w:rtl/>
-          <w:lang w:val="en-US"/>
-        </w:rPr>
-        <w:t xml:space="preserve">התוכנית </w:t>
-      </w:r>
-      <w:proofErr w:type="spellStart"/>
-      <w:r>
-        <w:rPr>
-          <w:rFonts w:hint="cs"/>
-          <w:lang w:val="en-US"/>
-        </w:rPr>
-        <w:t>RUDP</w:t>
-      </w:r>
-      <w:r>
-        <w:rPr>
-          <w:lang w:val="en-US"/>
-        </w:rPr>
-        <w:t>_Receiver</w:t>
-      </w:r>
-      <w:proofErr w:type="spellEnd"/>
-      <w:r>
-        <w:rPr>
-          <w:rFonts w:hint="cs"/>
-          <w:rtl/>
-          <w:lang w:val="en-US"/>
-        </w:rPr>
-        <w:t xml:space="preserve"> קולטת את הפאקטה הראשונה שמכילה את גודל הקלט ומקצה </w:t>
-      </w:r>
-      <w:r>
-        <w:rPr>
-          <w:lang w:val="en-US"/>
-        </w:rPr>
-        <w:t>Buffer</w:t>
-      </w:r>
-      <w:r>
-        <w:rPr>
-          <w:rFonts w:hint="cs"/>
-          <w:rtl/>
-          <w:lang w:val="en-US"/>
-        </w:rPr>
-        <w:t xml:space="preserve"> בגודל המתאים. לאחר מכן, מקבלת את הקובץ.</w:t>
-      </w:r>
-      <w:r>
-        <w:rPr>
-          <w:rFonts w:hint="cs"/>
-          <w:rtl/>
-          <w:lang w:val="en-US"/>
-        </w:rPr>
-        <w:t xml:space="preserve"> ב-</w:t>
-      </w:r>
-      <w:r>
-        <w:rPr>
-          <w:rFonts w:hint="cs"/>
-          <w:lang w:val="en-US"/>
-        </w:rPr>
-        <w:t>RUDP</w:t>
-      </w:r>
-      <w:r>
-        <w:rPr>
-          <w:rFonts w:hint="cs"/>
-          <w:rtl/>
-          <w:lang w:val="en-US"/>
-        </w:rPr>
-        <w:t>, יתכן ש</w:t>
-      </w:r>
-      <w:r>
-        <w:rPr>
-          <w:rFonts w:hint="cs"/>
-          <w:rtl/>
-          <w:lang w:val="en-US"/>
-        </w:rPr>
-        <w:t>הקובץ ישלח במס' מקטעים אבל פונקציית ה-</w:t>
-      </w:r>
-      <w:proofErr w:type="spellStart"/>
-      <w:r>
-        <w:rPr>
-          <w:lang w:val="en-US"/>
-        </w:rPr>
-        <w:t>rudp_recv</w:t>
-      </w:r>
-      <w:proofErr w:type="spellEnd"/>
+        <w:t xml:space="preserve"> מוסיפים את ה-</w:t>
+      </w:r>
+      <w:r>
+        <w:rPr>
+          <w:lang w:val="en-US"/>
+        </w:rPr>
+        <w:t>flag</w:t>
+      </w:r>
       <w:r>
         <w:rPr>
           <w:rFonts w:hint="cs"/>
@@ -6677,227 +7258,82 @@
       </w:r>
       <w:r>
         <w:rPr>
-          <w:rFonts w:hint="cs"/>
-          <w:rtl/>
-          <w:lang w:val="en-US"/>
-        </w:rPr>
-        <w:t>מעבירה את התוכן ל-</w:t>
-      </w:r>
-      <w:r>
-        <w:rPr>
-          <w:lang w:val="en-US"/>
-        </w:rPr>
-        <w:t>buffer</w:t>
-      </w:r>
-      <w:r>
-        <w:rPr>
-          <w:rFonts w:hint="cs"/>
-          <w:rtl/>
-          <w:lang w:val="en-US"/>
-        </w:rPr>
-        <w:t xml:space="preserve"> רק כאשר כל התוכן התקבל (מס' הבייטים שהתקבלו שווה ל</w:t>
-      </w:r>
-      <w:r>
-        <w:rPr>
-          <w:rFonts w:hint="cs"/>
-          <w:rtl/>
-          <w:lang w:val="en-US"/>
-        </w:rPr>
-        <w:t>גודל הקובץ).</w:t>
-      </w:r>
-      <w:r>
-        <w:rPr>
-          <w:rFonts w:hint="cs"/>
-          <w:rtl/>
-          <w:lang w:val="en-US"/>
-        </w:rPr>
-        <w:t xml:space="preserve"> התוכנית מאזינה </w:t>
-      </w:r>
-      <w:r>
-        <w:rPr>
-          <w:rFonts w:hint="cs"/>
-          <w:rtl/>
-          <w:lang w:val="en-US"/>
-        </w:rPr>
-        <w:t>ל-</w:t>
-      </w:r>
-      <w:r>
-        <w:rPr>
-          <w:rFonts w:hint="cs"/>
-          <w:lang w:val="en-US"/>
-        </w:rPr>
-        <w:t>S</w:t>
-      </w:r>
-      <w:r>
-        <w:rPr>
-          <w:lang w:val="en-US"/>
-        </w:rPr>
-        <w:t>ender</w:t>
-      </w:r>
-      <w:r>
-        <w:rPr>
-          <w:rFonts w:hint="cs"/>
-          <w:rtl/>
-          <w:lang w:val="en-US"/>
-        </w:rPr>
-        <w:t xml:space="preserve"> עד שהוא שולח הודעת </w:t>
-      </w:r>
-      <w:r>
-        <w:rPr>
-          <w:rFonts w:hint="cs"/>
-          <w:lang w:val="en-US"/>
-        </w:rPr>
-        <w:t>FIN</w:t>
-      </w:r>
-      <w:r>
-        <w:rPr>
-          <w:rFonts w:hint="cs"/>
-          <w:rtl/>
-          <w:lang w:val="en-US"/>
-        </w:rPr>
-        <w:t>.</w:t>
-      </w:r>
-    </w:p>
-    <w:p>
-      <w:pPr>
-        <w:bidi/>
-        <w:rPr>
-          <w:rtl/>
-          <w:lang w:val="en-US"/>
-        </w:rPr>
-      </w:pPr>
-      <w:r>
-        <w:rPr>
-          <w:rFonts w:hint="cs"/>
-          <w:rtl/>
-          <w:lang w:val="en-US"/>
-        </w:rPr>
-        <w:t xml:space="preserve">לבסוף, </w:t>
-      </w:r>
-      <w:r>
-        <w:rPr>
-          <w:rFonts w:hint="cs"/>
-          <w:rtl/>
-          <w:lang w:val="en-US"/>
-        </w:rPr>
-        <w:t>ה-</w:t>
-      </w:r>
-      <w:r>
-        <w:rPr>
-          <w:lang w:val="en-US"/>
-        </w:rPr>
-        <w:t>Receiver</w:t>
-      </w:r>
-      <w:r>
-        <w:rPr>
-          <w:rFonts w:hint="cs"/>
-          <w:rtl/>
-          <w:lang w:val="en-US"/>
-        </w:rPr>
-        <w:t xml:space="preserve"> יסגר</w:t>
-      </w:r>
-      <w:r>
-        <w:rPr>
-          <w:rFonts w:hint="cs"/>
-          <w:rtl/>
-          <w:lang w:val="en-US"/>
-        </w:rPr>
-        <w:t xml:space="preserve"> (וישלח הודעת </w:t>
-      </w:r>
-      <w:r>
-        <w:rPr>
-          <w:rFonts w:hint="cs"/>
-          <w:lang w:val="en-US"/>
-        </w:rPr>
-        <w:t>FIN</w:t>
-      </w:r>
-      <w:r>
-        <w:rPr>
-          <w:rFonts w:hint="cs"/>
-          <w:rtl/>
-          <w:lang w:val="en-US"/>
-        </w:rPr>
-        <w:t xml:space="preserve">), </w:t>
-      </w:r>
-      <w:r>
-        <w:rPr>
-          <w:rFonts w:hint="cs"/>
-          <w:rtl/>
-          <w:lang w:val="en-US"/>
-        </w:rPr>
-        <w:t>ישחרר את הזיכרון שהוקצה במהלך התוכנית</w:t>
-      </w:r>
-      <w:r>
-        <w:rPr>
-          <w:rFonts w:hint="cs"/>
-          <w:rtl/>
-          <w:lang w:val="en-US"/>
-        </w:rPr>
-        <w:t xml:space="preserve"> וידפיס סטטיסטיקות.</w:t>
-      </w:r>
-      <w:r>
-        <w:rPr>
-          <w:rtl/>
-          <w:lang w:val="en-US"/>
-        </w:rPr>
-        <w:br/>
-      </w:r>
-    </w:p>
-    <w:p>
-      <w:pPr>
-        <w:bidi/>
-        <w:rPr>
-          <w:rtl/>
-          <w:lang w:val="en-US"/>
-        </w:rPr>
-      </w:pPr>
-      <w:r>
-        <w:rPr>
-          <w:rFonts w:hint="cs"/>
-          <w:highlight w:val="yellow"/>
-          <w:rtl/>
-          <w:lang w:val="en-US"/>
-        </w:rPr>
-        <w:t xml:space="preserve">חשוב: כאשר </w:t>
-      </w:r>
-      <w:r>
-        <w:rPr>
-          <w:rFonts w:hint="cs"/>
-          <w:highlight w:val="yellow"/>
-          <w:rtl/>
-          <w:lang w:val="en-US"/>
-        </w:rPr>
-        <w:t>ב-</w:t>
-      </w:r>
-      <w:proofErr w:type="spellStart"/>
-      <w:r>
-        <w:rPr>
-          <w:rFonts w:hint="cs"/>
-          <w:highlight w:val="yellow"/>
-          <w:lang w:val="en-US"/>
-        </w:rPr>
-        <w:t>M</w:t>
-      </w:r>
-      <w:r>
-        <w:rPr>
-          <w:highlight w:val="yellow"/>
-          <w:lang w:val="en-US"/>
-        </w:rPr>
-        <w:t>akefile</w:t>
-      </w:r>
-      <w:proofErr w:type="spellEnd"/>
-      <w:r>
-        <w:rPr>
-          <w:rFonts w:hint="cs"/>
-          <w:highlight w:val="yellow"/>
-          <w:rtl/>
-          <w:lang w:val="en-US"/>
-        </w:rPr>
-        <w:t xml:space="preserve"> מוסיפים את ה-</w:t>
-      </w:r>
-      <w:r>
-        <w:rPr>
-          <w:highlight w:val="yellow"/>
+          <w:lang w:val="en-US"/>
+        </w:rPr>
+        <w:t>-O3</w:t>
+      </w:r>
+      <w:r>
+        <w:rPr>
+          <w:rFonts w:hint="cs"/>
+          <w:rtl/>
+          <w:lang w:val="en-US"/>
+        </w:rPr>
+        <w:t xml:space="preserve"> שמגדי</w:t>
+      </w:r>
+      <w:r>
+        <w:rPr>
+          <w:rFonts w:hint="cs"/>
+          <w:rtl/>
+          <w:lang w:val="en-US"/>
+        </w:rPr>
+        <w:t>ר</w:t>
+      </w:r>
+      <w:r>
+        <w:rPr>
+          <w:rFonts w:hint="cs"/>
+          <w:rtl/>
+          <w:lang w:val="en-US"/>
+        </w:rPr>
+        <w:t xml:space="preserve"> לקומפיילר לבצע אופטימיזציה</w:t>
+      </w:r>
+      <w:r>
+        <w:rPr>
+          <w:rFonts w:hint="cs"/>
+          <w:rtl/>
+          <w:lang w:val="en-US"/>
+        </w:rPr>
+        <w:t xml:space="preserve">, </w:t>
+      </w:r>
+      <w:r>
+        <w:rPr>
+          <w:rFonts w:hint="cs"/>
+          <w:rtl/>
+          <w:lang w:val="en-US"/>
+        </w:rPr>
+        <w:t xml:space="preserve">קיימות בעיות בחישוב </w:t>
+      </w:r>
+      <w:r>
+        <w:rPr>
+          <w:lang w:val="en-US"/>
+        </w:rPr>
+        <w:t>checksum</w:t>
+      </w:r>
+      <w:r>
+        <w:rPr>
+          <w:rFonts w:hint="cs"/>
+          <w:rtl/>
+          <w:lang w:val="en-US"/>
+        </w:rPr>
+        <w:t xml:space="preserve">. אם נתקלים בבעיות אפשר </w:t>
+      </w:r>
+      <w:r>
+        <w:rPr>
+          <w:rFonts w:hint="cs"/>
+          <w:rtl/>
+          <w:lang w:val="en-US"/>
+        </w:rPr>
+        <w:t>למחוק</w:t>
+      </w:r>
+      <w:r>
+        <w:rPr>
+          <w:rFonts w:hint="cs"/>
+          <w:rtl/>
+          <w:lang w:val="en-US"/>
+        </w:rPr>
+        <w:t xml:space="preserve"> את ה-</w:t>
+      </w:r>
+      <w:r>
+        <w:rPr>
           <w:lang w:val="en-US"/>
         </w:rPr>
         <w:t>flag</w:t>
@@ -6905,105 +7341,18 @@
       <w:r>
         <w:rPr>
           <w:rFonts w:hint="cs"/>
-          <w:highlight w:val="yellow"/>
-          <w:rtl/>
-          <w:lang w:val="en-US"/>
-        </w:rPr>
-        <w:t xml:space="preserve"> </w:t>
-      </w:r>
-      <w:r>
-        <w:rPr>
-          <w:highlight w:val="yellow"/>
-          <w:lang w:val="en-US"/>
-        </w:rPr>
-        <w:t>-O3</w:t>
-      </w:r>
-      <w:r>
-        <w:rPr>
-          <w:rFonts w:hint="cs"/>
-          <w:highlight w:val="yellow"/>
-          <w:rtl/>
-          <w:lang w:val="en-US"/>
-        </w:rPr>
-        <w:t xml:space="preserve"> שמגדי</w:t>
-      </w:r>
-      <w:r>
-        <w:rPr>
-          <w:rFonts w:hint="cs"/>
-          <w:highlight w:val="yellow"/>
-          <w:rtl/>
-          <w:lang w:val="en-US"/>
-        </w:rPr>
-        <w:t>ר</w:t>
-      </w:r>
-      <w:r>
-        <w:rPr>
-          <w:rFonts w:hint="cs"/>
-          <w:highlight w:val="yellow"/>
-          <w:rtl/>
-          <w:lang w:val="en-US"/>
-        </w:rPr>
-        <w:t xml:space="preserve"> לקומפיילר לבצע אופטימיזציה</w:t>
-      </w:r>
-      <w:r>
-        <w:rPr>
-          <w:rFonts w:hint="cs"/>
-          <w:highlight w:val="yellow"/>
-          <w:rtl/>
-          <w:lang w:val="en-US"/>
-        </w:rPr>
-        <w:t>, ה-</w:t>
-      </w:r>
-      <w:proofErr w:type="spellStart"/>
-      <w:r>
-        <w:rPr>
-          <w:rFonts w:hint="cs"/>
-          <w:highlight w:val="yellow"/>
-          <w:lang w:val="en-US"/>
-        </w:rPr>
-        <w:t>RUDP</w:t>
-      </w:r>
-      <w:r>
-        <w:rPr>
-          <w:highlight w:val="yellow"/>
-          <w:lang w:val="en-US"/>
-        </w:rPr>
-        <w:t>_Receiver</w:t>
-      </w:r>
-      <w:proofErr w:type="spellEnd"/>
-      <w:r>
-        <w:rPr>
-          <w:rFonts w:hint="cs"/>
-          <w:highlight w:val="yellow"/>
-          <w:rtl/>
-          <w:lang w:val="en-US"/>
-        </w:rPr>
-        <w:t xml:space="preserve"> לא תמיד יפעל.</w:t>
-      </w:r>
-      <w:r>
-        <w:rPr>
-          <w:rFonts w:hint="cs"/>
-          <w:highlight w:val="yellow"/>
-          <w:rtl/>
-          <w:lang w:val="en-US"/>
-        </w:rPr>
-        <w:t xml:space="preserve"> לכן חשוב לא להגדיר את ה-</w:t>
-      </w:r>
-      <w:r>
-        <w:rPr>
-          <w:highlight w:val="yellow"/>
-          <w:lang w:val="en-US"/>
-        </w:rPr>
-        <w:t>flag</w:t>
-      </w:r>
-      <w:r>
-        <w:rPr>
-          <w:rFonts w:hint="cs"/>
-          <w:highlight w:val="yellow"/>
-          <w:rtl/>
-          <w:lang w:val="en-US"/>
-        </w:rPr>
-        <w:t xml:space="preserve"> הזה.</w:t>
+          <w:rtl/>
+          <w:lang w:val="en-US"/>
+        </w:rPr>
+        <w:t xml:space="preserve"> או </w:t>
+      </w:r>
+      <w:r>
+        <w:rPr>
+          <w:rFonts w:hint="cs"/>
+          <w:rtl/>
+          <w:lang w:val="en-US"/>
+        </w:rPr>
+        <w:t>להוריד אותו לרמת אופטימיזציה נמוכה יותר.</w:t>
       </w:r>
     </w:p>
     <w:p>
@@ -7076,11 +7425,12 @@
       <w:r>
         <w:rPr>
           <w:rFonts w:cs="Arial"/>
+          <w:noProof/>
           <w:rtl/>
           <w:lang w:val="en-US"/>
         </w:rPr>
         <w:drawing>
-          <wp:anchor distT="0" distB="0" distL="114300" distR="114300" simplePos="0" relativeHeight="251680768" behindDoc="0" locked="0" layoutInCell="1" allowOverlap="1" wp14:anchorId="4393BF67" wp14:editId="2C68131C">
+          <wp:anchor distT="0" distB="0" distL="114300" distR="114300" simplePos="0" relativeHeight="251668480" behindDoc="0" locked="0" layoutInCell="1" allowOverlap="1" wp14:anchorId="4393BF67" wp14:editId="2C68131C">
             <wp:simplePos x="0" y="0"/>
             <wp:positionH relativeFrom="margin">
               <wp:posOffset>2368550</wp:posOffset>
@@ -7103,7 +7453,7 @@
                     <pic:cNvPicPr/>
                   </pic:nvPicPr>
                   <pic:blipFill>
-                    <a:blip r:embed="rId37">
+                    <a:blip r:embed="rId41">
                       <a:extLst>
                         <a:ext uri="{28A0092B-C50C-407E-A947-70E740481C1C}">
                           <a14:useLocalDpi xmlns:a14="http://schemas.microsoft.com/office/drawing/2010/main" val="0"/>
@@ -7373,13 +7723,23 @@
         </w:rPr>
         <w:t xml:space="preserve">של </w:t>
       </w:r>
-      <w:r>
-        <w:rPr>
-          <w:rFonts w:hint="cs"/>
-          <w:rtl/>
-          <w:lang w:val="en-US"/>
-        </w:rPr>
-        <w:t xml:space="preserve">פאקטה שמשתמשת בפרוטוקול </w:t>
+      <w:proofErr w:type="spellStart"/>
+      <w:r>
+        <w:rPr>
+          <w:rFonts w:hint="cs"/>
+          <w:rtl/>
+          <w:lang w:val="en-US"/>
+        </w:rPr>
+        <w:t>פאקטה</w:t>
+      </w:r>
+      <w:proofErr w:type="spellEnd"/>
+      <w:r>
+        <w:rPr>
+          <w:rFonts w:hint="cs"/>
+          <w:rtl/>
+          <w:lang w:val="en-US"/>
+        </w:rPr>
+        <w:t xml:space="preserve"> שמשתמשת בפרוטוקול </w:t>
       </w:r>
       <w:r>
         <w:rPr>
@@ -7491,7 +7851,6 @@
       <w:pPr>
         <w:bidi/>
         <w:rPr>
-          <w:rFonts w:hint="cs"/>
           <w:rtl/>
           <w:lang w:val="en-US"/>
         </w:rPr>
@@ -7611,14 +7970,7 @@
                 <w:rFonts w:ascii="Cambria Math" w:hAnsi="Cambria Math"/>
                 <w:lang w:val="en-US"/>
               </w:rPr>
-              <m:t>H</m:t>
-            </m:r>
-            <m:r>
-              <w:rPr>
-                <w:rFonts w:ascii="Cambria Math" w:hAnsi="Cambria Math"/>
-                <w:lang w:val="en-US"/>
-              </w:rPr>
-              <m:t>eader</m:t>
+              <m:t>Header</m:t>
             </m:r>
           </m:sub>
         </m:sSub>
@@ -7654,14 +8006,7 @@
                 <w:rFonts w:ascii="Cambria Math" w:hAnsi="Cambria Math"/>
                 <w:lang w:val="en-US"/>
               </w:rPr>
-              <m:t>H</m:t>
-            </m:r>
-            <m:r>
-              <w:rPr>
-                <w:rFonts w:ascii="Cambria Math" w:hAnsi="Cambria Math"/>
-                <w:lang w:val="en-US"/>
-              </w:rPr>
-              <m:t>eader</m:t>
+              <m:t>Header</m:t>
             </m:r>
           </m:sub>
         </m:sSub>
@@ -7697,14 +8042,7 @@
                 <w:rFonts w:ascii="Cambria Math" w:hAnsi="Cambria Math"/>
                 <w:lang w:val="en-US"/>
               </w:rPr>
-              <m:t>H</m:t>
-            </m:r>
-            <m:r>
-              <w:rPr>
-                <w:rFonts w:ascii="Cambria Math" w:hAnsi="Cambria Math"/>
-                <w:lang w:val="en-US"/>
-              </w:rPr>
-              <m:t>eader</m:t>
+              <m:t>Header</m:t>
             </m:r>
           </m:sub>
         </m:sSub>
@@ -7769,7 +8107,13 @@
           <w:rFonts w:hint="cs"/>
           <w:lang w:val="en-US"/>
         </w:rPr>
-        <w:t>UDP</w:t>
+        <w:t>IP</w:t>
+      </w:r>
+      <w:r>
+        <w:rPr>
+          <w:lang w:val="en-US"/>
+        </w:rPr>
+        <w:t>v4</w:t>
       </w:r>
       <w:r>
         <w:rPr>
@@ -8005,7 +8349,7 @@
           <w:rtl/>
           <w:lang w:val="en-US"/>
         </w:rPr>
-        <w:t>בנוסף הגדרנו 2 קבועים שבמהלך התוכנית נבדוק אם הוגדרו, ובמידה וכן, נ</w:t>
+        <w:t xml:space="preserve">בנוסף </w:t>
       </w:r>
       <w:r>
         <w:rPr>
@@ -8013,21 +8357,30 @@
           <w:rtl/>
           <w:lang w:val="en-US"/>
         </w:rPr>
-        <w:t xml:space="preserve">דפיס הודעות </w:t>
+        <w:t xml:space="preserve">הוספנו 2 הגדרות להודעות </w:t>
+      </w:r>
+      <w:r>
+        <w:rPr>
+          <w:rFonts w:eastAsiaTheme="minorEastAsia"/>
+          <w:lang w:val="en-US"/>
+        </w:rPr>
+        <w:t>debug</w:t>
       </w:r>
       <w:r>
         <w:rPr>
           <w:rFonts w:eastAsiaTheme="minorEastAsia" w:hint="cs"/>
-          <w:lang w:val="en-US"/>
-        </w:rPr>
-        <w:t>D</w:t>
+          <w:rtl/>
+          <w:lang w:val="en-US"/>
+        </w:rPr>
+        <w:t xml:space="preserve"> </w:t>
       </w:r>
       <w:r>
         <w:rPr>
           <w:rFonts w:eastAsiaTheme="minorEastAsia"/>
-          <w:lang w:val="en-US"/>
-        </w:rPr>
-        <w:t>ebug</w:t>
+          <w:rtl/>
+          <w:lang w:val="en-US"/>
+        </w:rPr>
+        <w:t>–</w:t>
       </w:r>
       <w:r>
         <w:rPr>
@@ -8035,6 +8388,51 @@
           <w:rtl/>
           <w:lang w:val="en-US"/>
         </w:rPr>
+        <w:t xml:space="preserve"> </w:t>
+      </w:r>
+      <w:r>
+        <w:rPr>
+          <w:rFonts w:eastAsiaTheme="minorEastAsia"/>
+          <w:lang w:val="en-US"/>
+        </w:rPr>
+        <w:t>DEBUG</w:t>
+      </w:r>
+      <w:r>
+        <w:rPr>
+          <w:rFonts w:eastAsiaTheme="minorEastAsia" w:hint="cs"/>
+          <w:rtl/>
+          <w:lang w:val="en-US"/>
+        </w:rPr>
+        <w:t xml:space="preserve"> להודעות כלליות ו-</w:t>
+      </w:r>
+      <w:r>
+        <w:rPr>
+          <w:rFonts w:eastAsiaTheme="minorEastAsia"/>
+          <w:lang w:val="en-US"/>
+        </w:rPr>
+        <w:t>CHECKSUM_DEBUG</w:t>
+      </w:r>
+      <w:r>
+        <w:rPr>
+          <w:rFonts w:eastAsiaTheme="minorEastAsia" w:hint="cs"/>
+          <w:rtl/>
+          <w:lang w:val="en-US"/>
+        </w:rPr>
+        <w:t xml:space="preserve"> להודעות בנושא </w:t>
+      </w:r>
+      <w:r>
+        <w:rPr>
+          <w:rFonts w:eastAsiaTheme="minorEastAsia"/>
+          <w:lang w:val="en-US"/>
+        </w:rPr>
+        <w:t>checksum</w:t>
+      </w:r>
+      <w:r>
+        <w:rPr>
+          <w:rFonts w:eastAsiaTheme="minorEastAsia" w:hint="cs"/>
+          <w:rtl/>
+          <w:lang w:val="en-US"/>
+        </w:rPr>
         <w:t>.</w:t>
       </w:r>
     </w:p>
@@ -8049,12 +8447,13 @@
       <w:r>
         <w:rPr>
           <w:rFonts w:cs="Arial"/>
+          <w:noProof/>
           <w:rtl/>
           <w:lang w:val="en-US"/>
         </w:rPr>
         <w:lastRenderedPageBreak/>
         <w:drawing>
-          <wp:anchor distT="0" distB="0" distL="114300" distR="114300" simplePos="0" relativeHeight="251682816" behindDoc="0" locked="0" layoutInCell="1" allowOverlap="1" wp14:anchorId="5548BDB2" wp14:editId="78207D66">
+          <wp:anchor distT="0" distB="0" distL="114300" distR="114300" simplePos="0" relativeHeight="251669504" behindDoc="0" locked="0" layoutInCell="1" allowOverlap="1" wp14:anchorId="5548BDB2" wp14:editId="78207D66">
             <wp:simplePos x="0" y="0"/>
             <wp:positionH relativeFrom="column">
               <wp:posOffset>2053167</wp:posOffset>
@@ -8077,7 +8476,7 @@
                     <pic:cNvPicPr/>
                   </pic:nvPicPr>
                   <pic:blipFill>
-                    <a:blip r:embed="rId38">
+                    <a:blip r:embed="rId42">
                       <a:extLst>
                         <a:ext uri="{28A0092B-C50C-407E-A947-70E740481C1C}">
                           <a14:useLocalDpi xmlns:a14="http://schemas.microsoft.com/office/drawing/2010/main" val="0"/>
@@ -8197,7 +8596,13 @@
         <w:rPr>
           <w:lang w:val="en-US"/>
         </w:rPr>
-        <w:t>Bytes</w:t>
+        <w:t>b</w:t>
+      </w:r>
+      <w:r>
+        <w:rPr>
+          <w:lang w:val="en-US"/>
+        </w:rPr>
+        <w:t>ytes</w:t>
       </w:r>
       <w:r>
         <w:rPr>
@@ -8274,6 +8679,7 @@
           <w:lang w:val="en-US"/>
         </w:rPr>
       </w:pPr>
+      <w:commentRangeStart w:id="4"/>
       <w:r>
         <w:rPr>
           <w:rFonts w:hint="cs"/>
@@ -8286,6 +8692,14 @@
         </w:rPr>
         <w:t>להוסיף מידע</w:t>
       </w:r>
+      <w:commentRangeEnd w:id="4"/>
+      <w:r>
+        <w:rPr>
+          <w:rStyle w:val="CommentReference"/>
+          <w:rtl/>
+        </w:rPr>
+        <w:commentReference w:id="4"/>
+      </w:r>
     </w:p>
     <w:p>
       <w:pPr>
@@ -8327,12 +8741,13 @@
           <w:rFonts w:cs="Arial"/>
           <w:b/>
           <w:bCs/>
+          <w:noProof/>
           <w:color w:val="FFFFFF" w:themeColor="background1"/>
           <w:rtl/>
           <w:lang w:val="en-US"/>
         </w:rPr>
         <w:drawing>
-          <wp:anchor distT="0" distB="0" distL="114300" distR="114300" simplePos="0" relativeHeight="251687936" behindDoc="0" locked="0" layoutInCell="1" allowOverlap="1" wp14:anchorId="131FA120" wp14:editId="49B651AC">
+          <wp:anchor distT="0" distB="0" distL="114300" distR="114300" simplePos="0" relativeHeight="251670528" behindDoc="0" locked="0" layoutInCell="1" allowOverlap="1" wp14:anchorId="131FA120" wp14:editId="7E27884E">
             <wp:simplePos x="0" y="0"/>
             <wp:positionH relativeFrom="margin">
               <wp:align>right</wp:align>
@@ -8355,7 +8770,7 @@
                     <pic:cNvPicPr/>
                   </pic:nvPicPr>
                   <pic:blipFill>
-                    <a:blip r:embed="rId39" cstate="print">
+                    <a:blip r:embed="rId43" cstate="print">
                       <a:extLst>
                         <a:ext uri="{28A0092B-C50C-407E-A947-70E740481C1C}">
                           <a14:useLocalDpi xmlns:a14="http://schemas.microsoft.com/office/drawing/2010/main" val="0"/>
@@ -8405,7 +8820,15 @@
           <w:szCs w:val="24"/>
           <w:lang w:val="en-US"/>
         </w:rPr>
-        <w:t>Set_checksum</w:t>
+        <w:t>s</w:t>
+      </w:r>
+      <w:r>
+        <w:rPr>
+          <w:sz w:val="24"/>
+          <w:szCs w:val="24"/>
+          <w:lang w:val="en-US"/>
+        </w:rPr>
+        <w:t>et_checksum</w:t>
       </w:r>
       <w:proofErr w:type="spellEnd"/>
       <w:r>
@@ -8510,6 +8933,16 @@
           <w:rtl/>
           <w:lang w:val="en-US"/>
         </w:rPr>
+        <w:t xml:space="preserve"> הנדרש</w:t>
+      </w:r>
+      <w:r>
+        <w:rPr>
+          <w:rFonts w:hint="cs"/>
+          <w:sz w:val="24"/>
+          <w:szCs w:val="24"/>
+          <w:rtl/>
+          <w:lang w:val="en-US"/>
+        </w:rPr>
         <w:t>.</w:t>
       </w:r>
     </w:p>
@@ -8566,11 +8999,20 @@
           <w:rFonts w:hint="cs"/>
           <w:sz w:val="24"/>
           <w:szCs w:val="24"/>
-          <w:highlight w:val="red"/>
-          <w:rtl/>
-          <w:lang w:val="en-US"/>
-        </w:rPr>
-        <w:t>למה?</w:t>
+          <w:rtl/>
+          <w:lang w:val="en-US"/>
+        </w:rPr>
+        <w:t xml:space="preserve">על מנת שלא </w:t>
+      </w:r>
+      <w:r>
+        <w:rPr>
+          <w:rFonts w:hint="cs"/>
+          <w:sz w:val="24"/>
+          <w:szCs w:val="24"/>
+          <w:rtl/>
+          <w:lang w:val="en-US"/>
+        </w:rPr>
+        <w:t>יפריע לחישוב.</w:t>
       </w:r>
     </w:p>
     <w:p>
@@ -8590,7 +9032,15 @@
           <w:szCs w:val="24"/>
           <w:lang w:val="en-US"/>
         </w:rPr>
-        <w:t>Validate_</w:t>
+        <w:t>v</w:t>
+      </w:r>
+      <w:r>
+        <w:rPr>
+          <w:sz w:val="24"/>
+          <w:szCs w:val="24"/>
+          <w:lang w:val="en-US"/>
+        </w:rPr>
+        <w:t>alidate_</w:t>
       </w:r>
       <w:proofErr w:type="gramStart"/>
       <w:r>
@@ -8724,6 +9174,7 @@
       <w:r>
         <w:rPr>
           <w:rFonts w:cs="Arial"/>
+          <w:noProof/>
           <w:sz w:val="24"/>
           <w:szCs w:val="24"/>
           <w:rtl/>
@@ -8746,7 +9197,7 @@
                     <pic:cNvPicPr/>
                   </pic:nvPicPr>
                   <pic:blipFill>
-                    <a:blip r:embed="rId40"/>
+                    <a:blip r:embed="rId44"/>
                     <a:stretch>
                       <a:fillRect/>
                     </a:stretch>
@@ -8785,7 +9236,27 @@
           <w:rtl/>
           <w:lang w:val="en-US"/>
         </w:rPr>
-        <w:t xml:space="preserve">פונקציית לפתיחת </w:t>
+        <w:t>פונקצי</w:t>
+      </w:r>
+      <w:r>
+        <w:rPr>
+          <w:rFonts w:hint="cs"/>
+          <w:sz w:val="24"/>
+          <w:szCs w:val="24"/>
+          <w:rtl/>
+          <w:lang w:val="en-US"/>
+        </w:rPr>
+        <w:t>ה</w:t>
+      </w:r>
+      <w:r>
+        <w:rPr>
+          <w:rFonts w:hint="cs"/>
+          <w:sz w:val="24"/>
+          <w:szCs w:val="24"/>
+          <w:rtl/>
+          <w:lang w:val="en-US"/>
+        </w:rPr>
+        <w:t xml:space="preserve"> לפתיחת </w:t>
       </w:r>
       <w:r>
         <w:rPr>
@@ -9163,6 +9634,7 @@
       <w:r>
         <w:rPr>
           <w:rFonts w:cs="Arial"/>
+          <w:noProof/>
           <w:sz w:val="24"/>
           <w:szCs w:val="24"/>
           <w:rtl/>
@@ -9184,7 +9656,7 @@
                     <pic:cNvPicPr/>
                   </pic:nvPicPr>
                   <pic:blipFill>
-                    <a:blip r:embed="rId41"/>
+                    <a:blip r:embed="rId45"/>
                     <a:stretch>
                       <a:fillRect/>
                     </a:stretch>
@@ -9266,7 +9738,6 @@
       <w:pPr>
         <w:bidi/>
         <w:rPr>
-          <w:rFonts w:hint="cs"/>
           <w:sz w:val="24"/>
           <w:szCs w:val="24"/>
           <w:rtl/>
@@ -9362,6 +9833,7 @@
       <w:r>
         <w:rPr>
           <w:rFonts w:cs="Arial"/>
+          <w:noProof/>
           <w:sz w:val="24"/>
           <w:szCs w:val="24"/>
           <w:rtl/>
@@ -9384,7 +9856,7 @@
                     <pic:cNvPicPr/>
                   </pic:nvPicPr>
                   <pic:blipFill>
-                    <a:blip r:embed="rId42"/>
+                    <a:blip r:embed="rId46"/>
                     <a:stretch>
                       <a:fillRect/>
                     </a:stretch>
@@ -9745,6 +10217,7 @@
       <w:r>
         <w:rPr>
           <w:rFonts w:cs="Arial"/>
+          <w:noProof/>
           <w:sz w:val="24"/>
           <w:szCs w:val="24"/>
           <w:rtl/>
@@ -9766,7 +10239,7 @@
                     <pic:cNvPicPr/>
                   </pic:nvPicPr>
                   <pic:blipFill>
-                    <a:blip r:embed="rId43"/>
+                    <a:blip r:embed="rId47"/>
                     <a:stretch>
                       <a:fillRect/>
                     </a:stretch>
@@ -9995,27 +10468,27 @@
           <w:rtl/>
           <w:lang w:val="en-US"/>
         </w:rPr>
-        <w:t xml:space="preserve">במהלך הריצה של הפונקציה, </w:t>
-      </w:r>
-      <w:r>
-        <w:rPr>
-          <w:rFonts w:hint="cs"/>
-          <w:sz w:val="24"/>
-          <w:szCs w:val="24"/>
-          <w:rtl/>
-          <w:lang w:val="en-US"/>
-        </w:rPr>
-        <w:t>המצביע לא יצביע על כלום (</w:t>
-      </w:r>
-      <w:r>
-        <w:rPr>
-          <w:rFonts w:hint="cs"/>
-          <w:sz w:val="24"/>
-          <w:szCs w:val="24"/>
-          <w:rtl/>
-          <w:lang w:val="en-US"/>
-        </w:rPr>
-        <w:t>שווה ערך ל-</w:t>
+        <w:t>במהלך הריצה של הפונקציה,</w:t>
+      </w:r>
+      <w:r>
+        <w:rPr>
+          <w:rFonts w:hint="cs"/>
+          <w:sz w:val="24"/>
+          <w:szCs w:val="24"/>
+          <w:rtl/>
+          <w:lang w:val="en-US"/>
+        </w:rPr>
+        <w:t xml:space="preserve"> </w:t>
+      </w:r>
+      <w:r>
+        <w:rPr>
+          <w:rFonts w:hint="cs"/>
+          <w:sz w:val="24"/>
+          <w:szCs w:val="24"/>
+          <w:rtl/>
+          <w:lang w:val="en-US"/>
+        </w:rPr>
+        <w:t xml:space="preserve">החזרנו </w:t>
       </w:r>
       <w:r>
         <w:rPr>
@@ -10034,45 +10507,17 @@
           <w:rtl/>
           <w:lang w:val="en-US"/>
         </w:rPr>
-        <w:t xml:space="preserve">, </w:t>
-      </w:r>
-      <w:r>
-        <w:rPr>
-          <w:rFonts w:hint="cs"/>
-          <w:sz w:val="24"/>
-          <w:szCs w:val="24"/>
-          <w:rtl/>
-          <w:lang w:val="en-US"/>
-        </w:rPr>
-        <w:t xml:space="preserve">שכן עשינו לו </w:t>
-      </w:r>
-      <w:r>
-        <w:rPr>
-          <w:sz w:val="24"/>
-          <w:szCs w:val="24"/>
-          <w:lang w:val="en-US"/>
-        </w:rPr>
-        <w:t>free</w:t>
-      </w:r>
-      <w:r>
-        <w:rPr>
-          <w:rFonts w:hint="cs"/>
-          <w:sz w:val="24"/>
-          <w:szCs w:val="24"/>
-          <w:rtl/>
-          <w:lang w:val="en-US"/>
-        </w:rPr>
-        <w:t xml:space="preserve"> בשגיאה</w:t>
-      </w:r>
-      <w:r>
-        <w:rPr>
-          <w:rFonts w:hint="cs"/>
-          <w:sz w:val="24"/>
-          <w:szCs w:val="24"/>
-          <w:rtl/>
-          <w:lang w:val="en-US"/>
-        </w:rPr>
-        <w:t>).</w:t>
+        <w:t xml:space="preserve"> על מנת לסמן זאת</w:t>
+      </w:r>
+      <w:r>
+        <w:rPr>
+          <w:rFonts w:hint="cs"/>
+          <w:sz w:val="24"/>
+          <w:szCs w:val="24"/>
+          <w:rtl/>
+          <w:lang w:val="en-US"/>
+        </w:rPr>
+        <w:t>.</w:t>
       </w:r>
     </w:p>
     <w:p>
@@ -10089,6 +10534,7 @@
       <w:r>
         <w:rPr>
           <w:rFonts w:cs="Arial"/>
+          <w:noProof/>
           <w:sz w:val="24"/>
           <w:szCs w:val="24"/>
           <w:rtl/>
@@ -10111,7 +10557,7 @@
                     <pic:cNvPicPr/>
                   </pic:nvPicPr>
                   <pic:blipFill rotWithShape="1">
-                    <a:blip r:embed="rId44">
+                    <a:blip r:embed="rId48">
                       <a:extLst>
                         <a:ext uri="{28A0092B-C50C-407E-A947-70E740481C1C}">
                           <a14:useLocalDpi xmlns:a14="http://schemas.microsoft.com/office/drawing/2010/main" val="0"/>
@@ -10163,7 +10609,27 @@
           <w:rtl/>
           <w:lang w:val="en-US"/>
         </w:rPr>
-        <w:t xml:space="preserve">פונקציית לפתיחת </w:t>
+        <w:t>פונקצי</w:t>
+      </w:r>
+      <w:r>
+        <w:rPr>
+          <w:rFonts w:hint="cs"/>
+          <w:sz w:val="24"/>
+          <w:szCs w:val="24"/>
+          <w:rtl/>
+          <w:lang w:val="en-US"/>
+        </w:rPr>
+        <w:t>ה</w:t>
+      </w:r>
+      <w:r>
+        <w:rPr>
+          <w:rFonts w:hint="cs"/>
+          <w:sz w:val="24"/>
+          <w:szCs w:val="24"/>
+          <w:rtl/>
+          <w:lang w:val="en-US"/>
+        </w:rPr>
+        <w:t xml:space="preserve"> לפתיחת </w:t>
       </w:r>
       <w:r>
         <w:rPr>
@@ -10188,15 +10654,7 @@
           <w:szCs w:val="24"/>
           <w:lang w:val="en-US"/>
         </w:rPr>
-        <w:t>eceiver</w:t>
-      </w:r>
-      <w:r>
-        <w:rPr>
-          <w:sz w:val="24"/>
-          <w:szCs w:val="24"/>
-          <w:lang w:val="en-US"/>
-        </w:rPr>
-        <w:t xml:space="preserve"> socket</w:t>
+        <w:t>eceiver socket</w:t>
       </w:r>
       <w:r>
         <w:rPr>
@@ -10252,7 +10710,6 @@
       <w:pPr>
         <w:bidi/>
         <w:rPr>
-          <w:rFonts w:hint="cs"/>
           <w:sz w:val="24"/>
           <w:szCs w:val="24"/>
           <w:rtl/>
@@ -10613,6 +11070,7 @@
       <w:r>
         <w:rPr>
           <w:rFonts w:cs="Arial"/>
+          <w:noProof/>
           <w:sz w:val="24"/>
           <w:szCs w:val="24"/>
           <w:rtl/>
@@ -10635,7 +11093,7 @@
                     <pic:cNvPicPr/>
                   </pic:nvPicPr>
                   <pic:blipFill rotWithShape="1">
-                    <a:blip r:embed="rId45"/>
+                    <a:blip r:embed="rId49"/>
                     <a:srcRect b="15178"/>
                     <a:stretch/>
                   </pic:blipFill>
@@ -10667,7 +11125,6 @@
       <w:pPr>
         <w:bidi/>
         <w:rPr>
-          <w:rFonts w:hint="cs"/>
           <w:sz w:val="24"/>
           <w:szCs w:val="24"/>
           <w:rtl/>
@@ -10971,7 +11428,6 @@
       <w:pPr>
         <w:bidi/>
         <w:rPr>
-          <w:rFonts w:hint="cs"/>
           <w:sz w:val="24"/>
           <w:szCs w:val="24"/>
           <w:rtl/>
@@ -11070,15 +11526,26 @@
           <w:rtl/>
           <w:lang w:val="en-US"/>
         </w:rPr>
-        <w:t xml:space="preserve"> נחזיר שגיאה (נבצע את הבדיקה באמצעות השוואה </w:t>
-      </w:r>
-      <w:r>
-        <w:rPr>
-          <w:sz w:val="24"/>
-          <w:szCs w:val="24"/>
-          <w:lang w:val="en-US"/>
-        </w:rPr>
-        <w:t>Bitwise</w:t>
+        <w:t xml:space="preserve"> נחזיר שגיאה (נבצע את הבדיקה באמצעות </w:t>
+      </w:r>
+      <w:r>
+        <w:rPr>
+          <w:rFonts w:hint="cs"/>
+          <w:sz w:val="24"/>
+          <w:szCs w:val="24"/>
+          <w:rtl/>
+          <w:lang w:val="en-US"/>
+        </w:rPr>
+        <w:t xml:space="preserve">שליפה של ערך </w:t>
+      </w:r>
+      <w:r>
+        <w:rPr>
+          <w:rFonts w:hint="cs"/>
+          <w:sz w:val="24"/>
+          <w:szCs w:val="24"/>
+          <w:lang w:val="en-US"/>
+        </w:rPr>
+        <w:t>SYN</w:t>
       </w:r>
       <w:r>
         <w:rPr>
@@ -11096,7 +11563,7 @@
           <w:szCs w:val="24"/>
           <w:lang w:val="en-US"/>
         </w:rPr>
-        <w:t>SYN flag</w:t>
+        <w:t>bitwise-and</w:t>
       </w:r>
       <w:r>
         <w:rPr>
@@ -11122,6 +11589,7 @@
       <w:r>
         <w:rPr>
           <w:rFonts w:cs="Arial"/>
+          <w:noProof/>
           <w:sz w:val="24"/>
           <w:szCs w:val="24"/>
           <w:rtl/>
@@ -11143,7 +11611,7 @@
                     <pic:cNvPicPr/>
                   </pic:nvPicPr>
                   <pic:blipFill>
-                    <a:blip r:embed="rId46"/>
+                    <a:blip r:embed="rId50"/>
                     <a:stretch>
                       <a:fillRect/>
                     </a:stretch>
@@ -11288,6 +11756,34 @@
           <w:rtl/>
           <w:lang w:val="en-US"/>
         </w:rPr>
+        <w:t xml:space="preserve"> (בעזרת </w:t>
+      </w:r>
+      <w:r>
+        <w:rPr>
+          <w:sz w:val="24"/>
+          <w:szCs w:val="24"/>
+          <w:lang w:val="en-US"/>
+        </w:rPr>
+        <w:t>bitwise-or</w:t>
+      </w:r>
+      <w:r>
+        <w:rPr>
+          <w:rFonts w:hint="cs"/>
+          <w:sz w:val="24"/>
+          <w:szCs w:val="24"/>
+          <w:rtl/>
+          <w:lang w:val="en-US"/>
+        </w:rPr>
+        <w:t xml:space="preserve"> ביניהם)</w:t>
+      </w:r>
+      <w:r>
+        <w:rPr>
+          <w:rFonts w:hint="cs"/>
+          <w:sz w:val="24"/>
+          <w:szCs w:val="24"/>
+          <w:rtl/>
+          <w:lang w:val="en-US"/>
+        </w:rPr>
         <w:t xml:space="preserve">. ולהודעה זו נגדיר </w:t>
       </w:r>
       <w:r>
@@ -11389,6 +11885,7 @@
       <w:r>
         <w:rPr>
           <w:rFonts w:cs="Arial"/>
+          <w:noProof/>
           <w:sz w:val="24"/>
           <w:szCs w:val="24"/>
           <w:rtl/>
@@ -11411,7 +11908,7 @@
                     <pic:cNvPicPr/>
                   </pic:nvPicPr>
                   <pic:blipFill>
-                    <a:blip r:embed="rId47"/>
+                    <a:blip r:embed="rId51"/>
                     <a:stretch>
                       <a:fillRect/>
                     </a:stretch>
@@ -11768,6 +12265,7 @@
       <w:r>
         <w:rPr>
           <w:rFonts w:cs="Arial"/>
+          <w:noProof/>
           <w:sz w:val="24"/>
           <w:szCs w:val="24"/>
           <w:rtl/>
@@ -11789,7 +12287,7 @@
                     <pic:cNvPicPr/>
                   </pic:nvPicPr>
                   <pic:blipFill>
-                    <a:blip r:embed="rId48"/>
+                    <a:blip r:embed="rId52"/>
                     <a:stretch>
                       <a:fillRect/>
                     </a:stretch>
@@ -12010,7 +12508,6 @@
       <w:pPr>
         <w:bidi/>
         <w:rPr>
-          <w:rFonts w:hint="cs"/>
           <w:sz w:val="24"/>
           <w:szCs w:val="24"/>
           <w:rtl/>
@@ -12044,6 +12541,64 @@
           <w:lang w:val="en-US"/>
         </w:rPr>
         <w:t xml:space="preserve"> ונשחרר את הקצאת המקום.</w:t>
+      </w:r>
+    </w:p>
+    <w:p>
+      <w:pPr>
+        <w:bidi/>
+        <w:rPr>
+          <w:sz w:val="24"/>
+          <w:szCs w:val="24"/>
+          <w:rtl/>
+          <w:lang w:val="en-US"/>
+        </w:rPr>
+      </w:pPr>
+    </w:p>
+    <w:p>
+      <w:pPr>
+        <w:bidi/>
+        <w:rPr>
+          <w:sz w:val="24"/>
+          <w:szCs w:val="24"/>
+          <w:rtl/>
+          <w:lang w:val="en-US"/>
+        </w:rPr>
+      </w:pPr>
+    </w:p>
+    <w:p>
+      <w:pPr>
+        <w:bidi/>
+        <w:rPr>
+          <w:sz w:val="24"/>
+          <w:szCs w:val="24"/>
+          <w:rtl/>
+          <w:lang w:val="en-US"/>
+        </w:rPr>
+      </w:pPr>
+    </w:p>
+    <w:p>
+      <w:pPr>
+        <w:bidi/>
+        <w:rPr>
+          <w:color w:val="FF0000"/>
+          <w:sz w:val="44"/>
+          <w:szCs w:val="44"/>
+          <w:rtl/>
+          <w:lang w:val="en-US"/>
+        </w:rPr>
+      </w:pPr>
+      <w:r>
+        <w:rPr>
+          <w:rFonts w:hint="cs"/>
+          <w:color w:val="FF0000"/>
+          <w:sz w:val="44"/>
+          <w:szCs w:val="44"/>
+          <w:highlight w:val="yellow"/>
+          <w:rtl/>
+          <w:lang w:val="en-US"/>
+        </w:rPr>
+        <w:lastRenderedPageBreak/>
+        <w:t>להמשיך</w:t>
       </w:r>
     </w:p>
     <w:sectPr>
@@ -12054,6 +12609,702 @@
     </w:sectPr>
   </w:body>
 </w:document>
+</file>
+
+<file path=word/comments.xml><?xml version="1.0" encoding="utf-8"?>
+<w:comments xmlns:wpc="http://schemas.microsoft.com/office/word/2010/wordprocessingCanvas" xmlns:cx="http://schemas.microsoft.com/office/drawing/2014/chartex" xmlns:cx1="http://schemas.microsoft.com/office/drawing/2015/9/8/chartex" xmlns:cx2="http://schemas.microsoft.com/office/drawing/2015/10/21/chartex" xmlns:cx3="http://schemas.microsoft.com/office/drawing/2016/5/9/chartex" xmlns:cx4="http://schemas.microsoft.com/office/drawing/2016/5/10/chartex" xmlns:cx5="http://schemas.microsoft.com/office/drawing/2016/5/11/chartex" xmlns:cx6="http://schemas.microsoft.com/office/drawing/2016/5/12/chartex" xmlns:cx7="http://schemas.microsoft.com/office/drawing/2016/5/13/chartex" xmlns:cx8="http://schemas.microsoft.com/office/drawing/2016/5/14/chartex" xmlns:mc="http://schemas.openxmlformats.org/markup-compatibility/2006" xmlns:aink="http://schemas.microsoft.com/office/drawing/2016/ink" xmlns:am3d="http://schemas.microsoft.com/office/drawing/2017/model3d" xmlns:o="urn:schemas-microsoft-com:office:office" xmlns:oel="http://schemas.microsoft.com/office/2019/extlst" xmlns:r="http://schemas.openxmlformats.org/officeDocument/2006/relationships" xmlns:m="http://schemas.openxmlformats.org/officeDocument/2006/math" xmlns:v="urn:schemas-microsoft-com:vml" xmlns:wp14="http://schemas.microsoft.com/office/word/2010/wordprocessingDrawing" xmlns:wp="http://schemas.openxmlformats.org/drawingml/2006/wordprocessingDrawing" xmlns:w10="urn:schemas-microsoft-com:office:word" xmlns:w="http://schemas.openxmlformats.org/wordprocessingml/2006/main" xmlns:w14="http://schemas.microsoft.com/office/word/2010/wordml" xmlns:w15="http://schemas.microsoft.com/office/word/2012/wordml" xmlns:w16cex="http://schemas.microsoft.com/office/word/2018/wordml/cex" xmlns:w16cid="http://schemas.microsoft.com/office/word/2016/wordml/cid" xmlns:w16="http://schemas.microsoft.com/office/word/2018/wordml" xmlns:w16sdtdh="http://schemas.microsoft.com/office/word/2020/wordml/sdtdatahash" xmlns:w16se="http://schemas.microsoft.com/office/word/2015/wordml/symex" xmlns:wpg="http://schemas.microsoft.com/office/word/2010/wordprocessingGroup" xmlns:wpi="http://schemas.microsoft.com/office/word/2010/wordprocessingInk" xmlns:wne="http://schemas.microsoft.com/office/word/2006/wordml" xmlns:wps="http://schemas.microsoft.com/office/word/2010/wordprocessingShape" mc:Ignorable="w14 w15 w16se w16cid w16 w16cex w16sdtdh wp14">
+  <w:comment w:id="0" w:author="Chaim Averbach" w:date="2024-03-02T18:27:00Z" w:initials="CA">
+    <w:p>
+      <w:pPr>
+        <w:pStyle w:val="CommentText"/>
+        <w:bidi/>
+        <w:jc w:val="right"/>
+      </w:pPr>
+      <w:r>
+        <w:rPr>
+          <w:rStyle w:val="CommentReference"/>
+        </w:rPr>
+        <w:annotationRef/>
+      </w:r>
+      <w:r>
+        <w:rPr>
+          <w:rFonts w:hint="cs"/>
+          <w:rtl/>
+        </w:rPr>
+        <w:t>אם</w:t>
+      </w:r>
+      <w:r>
+        <w:rPr>
+          <w:rtl/>
+        </w:rPr>
+        <w:t xml:space="preserve"> </w:t>
+      </w:r>
+      <w:r>
+        <w:rPr>
+          <w:rFonts w:hint="cs"/>
+          <w:rtl/>
+        </w:rPr>
+        <w:t>הקובץ</w:t>
+      </w:r>
+      <w:r>
+        <w:rPr>
+          <w:rtl/>
+        </w:rPr>
+        <w:t xml:space="preserve"> </w:t>
+      </w:r>
+      <w:r>
+        <w:rPr>
+          <w:rFonts w:hint="cs"/>
+          <w:rtl/>
+        </w:rPr>
+        <w:t>עבר</w:t>
+      </w:r>
+      <w:r>
+        <w:rPr>
+          <w:rtl/>
+        </w:rPr>
+        <w:t xml:space="preserve"> </w:t>
+      </w:r>
+      <w:r>
+        <w:rPr>
+          <w:rFonts w:hint="cs"/>
+          <w:rtl/>
+        </w:rPr>
+        <w:t>בשלמותו</w:t>
+      </w:r>
+      <w:r>
+        <w:rPr>
+          <w:rtl/>
+        </w:rPr>
+        <w:t xml:space="preserve"> </w:t>
+      </w:r>
+      <w:r>
+        <w:rPr>
+          <w:rFonts w:hint="cs"/>
+          <w:rtl/>
+        </w:rPr>
+        <w:t>הוא</w:t>
+      </w:r>
+      <w:r>
+        <w:rPr>
+          <w:rtl/>
+        </w:rPr>
+        <w:t xml:space="preserve"> </w:t>
+      </w:r>
+      <w:r>
+        <w:rPr>
+          <w:rFonts w:hint="cs"/>
+          <w:rtl/>
+        </w:rPr>
+        <w:t>יסגר</w:t>
+      </w:r>
+      <w:r>
+        <w:rPr>
+          <w:rtl/>
+        </w:rPr>
+        <w:t xml:space="preserve"> </w:t>
+      </w:r>
+      <w:r>
+        <w:rPr>
+          <w:rFonts w:hint="cs"/>
+          <w:rtl/>
+        </w:rPr>
+        <w:t>או</w:t>
+      </w:r>
+      <w:r>
+        <w:rPr>
+          <w:rtl/>
+        </w:rPr>
+        <w:t xml:space="preserve"> </w:t>
+      </w:r>
+      <w:r>
+        <w:rPr>
+          <w:rFonts w:hint="cs"/>
+          <w:rtl/>
+        </w:rPr>
+        <w:t>יחכה</w:t>
+      </w:r>
+      <w:r>
+        <w:rPr>
+          <w:rtl/>
+        </w:rPr>
+        <w:t xml:space="preserve"> </w:t>
+      </w:r>
+      <w:r>
+        <w:rPr>
+          <w:rFonts w:hint="cs"/>
+          <w:rtl/>
+        </w:rPr>
+        <w:t>לעוד</w:t>
+      </w:r>
+      <w:r>
+        <w:rPr>
+          <w:rtl/>
+        </w:rPr>
+        <w:t xml:space="preserve"> </w:t>
+      </w:r>
+      <w:r>
+        <w:rPr>
+          <w:rFonts w:hint="cs"/>
+          <w:rtl/>
+        </w:rPr>
+        <w:t>פעם</w:t>
+      </w:r>
+      <w:r>
+        <w:rPr>
+          <w:rtl/>
+        </w:rPr>
+        <w:t>?</w:t>
+      </w:r>
+    </w:p>
+  </w:comment>
+  <w:comment w:id="1" w:author="Chaim Averbach" w:date="2024-03-02T18:28:00Z" w:initials="CA">
+    <w:p>
+      <w:pPr>
+        <w:pStyle w:val="CommentText"/>
+        <w:bidi/>
+        <w:jc w:val="right"/>
+      </w:pPr>
+      <w:r>
+        <w:rPr>
+          <w:rStyle w:val="CommentReference"/>
+        </w:rPr>
+        <w:annotationRef/>
+      </w:r>
+      <w:r>
+        <w:rPr>
+          <w:rFonts w:hint="cs"/>
+          <w:rtl/>
+        </w:rPr>
+        <w:t>כדאי</w:t>
+      </w:r>
+      <w:r>
+        <w:rPr>
+          <w:rtl/>
+        </w:rPr>
+        <w:t xml:space="preserve"> </w:t>
+      </w:r>
+      <w:r>
+        <w:rPr>
+          <w:rFonts w:hint="cs"/>
+          <w:rtl/>
+        </w:rPr>
+        <w:t>לכתוב</w:t>
+      </w:r>
+      <w:r>
+        <w:rPr>
+          <w:rtl/>
+        </w:rPr>
+        <w:t xml:space="preserve"> </w:t>
+      </w:r>
+      <w:r>
+        <w:rPr>
+          <w:rFonts w:hint="cs"/>
+          <w:rtl/>
+        </w:rPr>
+        <w:t>את</w:t>
+      </w:r>
+      <w:r>
+        <w:rPr>
+          <w:rtl/>
+        </w:rPr>
+        <w:t xml:space="preserve"> </w:t>
+      </w:r>
+      <w:r>
+        <w:rPr>
+          <w:rFonts w:hint="cs"/>
+          <w:rtl/>
+        </w:rPr>
+        <w:t>זה</w:t>
+      </w:r>
+      <w:r>
+        <w:rPr>
+          <w:rtl/>
+        </w:rPr>
+        <w:t xml:space="preserve"> </w:t>
+      </w:r>
+      <w:r>
+        <w:rPr>
+          <w:rFonts w:hint="cs"/>
+          <w:rtl/>
+        </w:rPr>
+        <w:t>אם</w:t>
+      </w:r>
+      <w:r>
+        <w:rPr>
+          <w:rtl/>
+        </w:rPr>
+        <w:t xml:space="preserve"> </w:t>
+      </w:r>
+      <w:r>
+        <w:rPr>
+          <w:rFonts w:hint="cs"/>
+          <w:rtl/>
+        </w:rPr>
+        <w:t>אנחנו</w:t>
+      </w:r>
+      <w:r>
+        <w:rPr>
+          <w:rtl/>
+        </w:rPr>
+        <w:t xml:space="preserve"> </w:t>
+      </w:r>
+      <w:r>
+        <w:rPr>
+          <w:rFonts w:hint="cs"/>
+          <w:rtl/>
+        </w:rPr>
+        <w:t>אמורים</w:t>
+      </w:r>
+      <w:r>
+        <w:rPr>
+          <w:rtl/>
+        </w:rPr>
+        <w:t xml:space="preserve"> </w:t>
+      </w:r>
+      <w:r>
+        <w:rPr>
+          <w:rFonts w:hint="cs"/>
+          <w:rtl/>
+        </w:rPr>
+        <w:t>להניח</w:t>
+      </w:r>
+      <w:r>
+        <w:rPr>
+          <w:rtl/>
+        </w:rPr>
+        <w:t xml:space="preserve"> </w:t>
+      </w:r>
+      <w:r>
+        <w:rPr>
+          <w:rFonts w:hint="cs"/>
+          <w:rtl/>
+        </w:rPr>
+        <w:t>ש</w:t>
+      </w:r>
+      <w:r>
+        <w:rPr>
+          <w:rtl/>
+        </w:rPr>
+        <w:t>-</w:t>
+      </w:r>
+      <w:r>
+        <w:t>TCP</w:t>
+      </w:r>
+      <w:r>
+        <w:rPr>
+          <w:rtl/>
+        </w:rPr>
+        <w:t xml:space="preserve"> </w:t>
+      </w:r>
+      <w:r>
+        <w:rPr>
+          <w:rFonts w:hint="cs"/>
+          <w:rtl/>
+        </w:rPr>
+        <w:t>אמין</w:t>
+      </w:r>
+      <w:r>
+        <w:rPr>
+          <w:rtl/>
+        </w:rPr>
+        <w:t>?</w:t>
+      </w:r>
+    </w:p>
+  </w:comment>
+  <w:comment w:id="2" w:author="Chaim Averbach" w:date="2024-03-02T18:31:00Z" w:initials="CA">
+    <w:p>
+      <w:pPr>
+        <w:pStyle w:val="CommentText"/>
+        <w:bidi/>
+        <w:jc w:val="right"/>
+      </w:pPr>
+      <w:r>
+        <w:rPr>
+          <w:rStyle w:val="CommentReference"/>
+        </w:rPr>
+        <w:annotationRef/>
+      </w:r>
+      <w:r>
+        <w:rPr>
+          <w:rFonts w:hint="cs"/>
+          <w:rtl/>
+        </w:rPr>
+        <w:t>טכנית</w:t>
+      </w:r>
+      <w:r>
+        <w:rPr>
+          <w:rtl/>
+        </w:rPr>
+        <w:t xml:space="preserve"> </w:t>
+      </w:r>
+      <w:r>
+        <w:rPr>
+          <w:rFonts w:hint="cs"/>
+          <w:rtl/>
+        </w:rPr>
+        <w:t>הוא</w:t>
+      </w:r>
+      <w:r>
+        <w:rPr>
+          <w:rtl/>
+        </w:rPr>
+        <w:t xml:space="preserve"> </w:t>
+      </w:r>
+      <w:r>
+        <w:rPr>
+          <w:rFonts w:hint="cs"/>
+          <w:rtl/>
+        </w:rPr>
+        <w:t>נקרא</w:t>
+      </w:r>
+      <w:r>
+        <w:rPr>
+          <w:rtl/>
+        </w:rPr>
+        <w:t xml:space="preserve"> </w:t>
+      </w:r>
+      <w:r>
+        <w:t>rudp.c</w:t>
+      </w:r>
+      <w:r>
+        <w:rPr>
+          <w:rtl/>
+        </w:rPr>
+        <w:t xml:space="preserve">, </w:t>
+      </w:r>
+      <w:r>
+        <w:rPr>
+          <w:rFonts w:hint="cs"/>
+          <w:rtl/>
+        </w:rPr>
+        <w:t>אולי</w:t>
+      </w:r>
+      <w:r>
+        <w:rPr>
+          <w:rtl/>
+        </w:rPr>
+        <w:t xml:space="preserve"> </w:t>
+      </w:r>
+      <w:r>
+        <w:rPr>
+          <w:rFonts w:hint="cs"/>
+          <w:rtl/>
+        </w:rPr>
+        <w:t>כדאי</w:t>
+      </w:r>
+      <w:r>
+        <w:rPr>
+          <w:rtl/>
+        </w:rPr>
+        <w:t xml:space="preserve"> </w:t>
+      </w:r>
+      <w:r>
+        <w:rPr>
+          <w:rFonts w:hint="cs"/>
+          <w:rtl/>
+        </w:rPr>
+        <w:t>לשנות</w:t>
+      </w:r>
+      <w:r>
+        <w:rPr>
+          <w:rtl/>
+        </w:rPr>
+        <w:t xml:space="preserve"> </w:t>
+      </w:r>
+      <w:r>
+        <w:rPr>
+          <w:rFonts w:hint="cs"/>
+          <w:rtl/>
+        </w:rPr>
+        <w:t>את</w:t>
+      </w:r>
+      <w:r>
+        <w:rPr>
+          <w:rtl/>
+        </w:rPr>
+        <w:t xml:space="preserve"> </w:t>
+      </w:r>
+      <w:r>
+        <w:rPr>
+          <w:rFonts w:hint="cs"/>
+          <w:rtl/>
+        </w:rPr>
+        <w:t>זה</w:t>
+      </w:r>
+      <w:r>
+        <w:rPr>
+          <w:rtl/>
+        </w:rPr>
+        <w:t>.</w:t>
+      </w:r>
+    </w:p>
+  </w:comment>
+  <w:comment w:id="3" w:author="Chaim Averbach" w:date="2024-03-02T18:32:00Z" w:initials="CA">
+    <w:p>
+      <w:pPr>
+        <w:pStyle w:val="CommentText"/>
+        <w:bidi/>
+        <w:jc w:val="right"/>
+      </w:pPr>
+      <w:r>
+        <w:rPr>
+          <w:rStyle w:val="CommentReference"/>
+        </w:rPr>
+        <w:annotationRef/>
+      </w:r>
+      <w:r>
+        <w:rPr>
+          <w:rFonts w:hint="cs"/>
+          <w:rtl/>
+        </w:rPr>
+        <w:t>ה</w:t>
+      </w:r>
+      <w:r>
+        <w:rPr>
+          <w:rtl/>
+        </w:rPr>
+        <w:t>-</w:t>
+      </w:r>
+      <w:r>
+        <w:t>Receiver</w:t>
+      </w:r>
+      <w:r>
+        <w:rPr>
+          <w:rtl/>
+        </w:rPr>
+        <w:t xml:space="preserve"> </w:t>
+      </w:r>
+      <w:r>
+        <w:rPr>
+          <w:rFonts w:hint="cs"/>
+          <w:rtl/>
+        </w:rPr>
+        <w:t>לא</w:t>
+      </w:r>
+      <w:r>
+        <w:rPr>
+          <w:rtl/>
+        </w:rPr>
+        <w:t xml:space="preserve"> </w:t>
+      </w:r>
+      <w:r>
+        <w:rPr>
+          <w:rFonts w:hint="cs"/>
+          <w:rtl/>
+        </w:rPr>
+        <w:t>שולח</w:t>
+      </w:r>
+      <w:r>
+        <w:rPr>
+          <w:rtl/>
+        </w:rPr>
+        <w:t xml:space="preserve"> </w:t>
+      </w:r>
+      <w:r>
+        <w:t>FIN</w:t>
+      </w:r>
+      <w:r>
+        <w:rPr>
+          <w:rtl/>
+        </w:rPr>
+        <w:t xml:space="preserve"> </w:t>
+      </w:r>
+      <w:r>
+        <w:rPr>
+          <w:rFonts w:hint="cs"/>
+          <w:rtl/>
+        </w:rPr>
+        <w:t>כשהוא</w:t>
+      </w:r>
+      <w:r>
+        <w:rPr>
+          <w:rtl/>
+        </w:rPr>
+        <w:t xml:space="preserve"> </w:t>
+      </w:r>
+      <w:r>
+        <w:rPr>
+          <w:rFonts w:hint="cs"/>
+          <w:rtl/>
+        </w:rPr>
+        <w:t>נסגר</w:t>
+      </w:r>
+      <w:r>
+        <w:rPr>
+          <w:rtl/>
+        </w:rPr>
+        <w:t xml:space="preserve"> </w:t>
+      </w:r>
+      <w:r>
+        <w:rPr>
+          <w:rFonts w:hint="cs"/>
+          <w:rtl/>
+        </w:rPr>
+        <w:t>אלא</w:t>
+      </w:r>
+      <w:r>
+        <w:rPr>
+          <w:rtl/>
+        </w:rPr>
+        <w:t xml:space="preserve"> </w:t>
+      </w:r>
+      <w:r>
+        <w:rPr>
+          <w:rFonts w:hint="cs"/>
+          <w:rtl/>
+        </w:rPr>
+        <w:t>כתגובה</w:t>
+      </w:r>
+      <w:r>
+        <w:rPr>
+          <w:rtl/>
+        </w:rPr>
+        <w:t xml:space="preserve"> </w:t>
+      </w:r>
+      <w:r>
+        <w:rPr>
+          <w:rFonts w:hint="cs"/>
+          <w:rtl/>
+        </w:rPr>
+        <w:t>ל</w:t>
+      </w:r>
+      <w:r>
+        <w:rPr>
+          <w:rtl/>
+        </w:rPr>
+        <w:t>-</w:t>
+      </w:r>
+      <w:r>
+        <w:t>Sender</w:t>
+      </w:r>
+      <w:r>
+        <w:rPr>
+          <w:rtl/>
+        </w:rPr>
+        <w:t>.</w:t>
+      </w:r>
+    </w:p>
+  </w:comment>
+  <w:comment w:id="4" w:author="Chaim Averbach" w:date="2024-03-02T18:37:00Z" w:initials="CA">
+    <w:p>
+      <w:pPr>
+        <w:pStyle w:val="CommentText"/>
+        <w:bidi/>
+        <w:jc w:val="right"/>
+      </w:pPr>
+      <w:r>
+        <w:rPr>
+          <w:rStyle w:val="CommentReference"/>
+        </w:rPr>
+        <w:annotationRef/>
+      </w:r>
+      <w:r>
+        <w:rPr>
+          <w:rFonts w:hint="cs"/>
+          <w:rtl/>
+        </w:rPr>
+        <w:t>צריך</w:t>
+      </w:r>
+      <w:r>
+        <w:rPr>
+          <w:rtl/>
+        </w:rPr>
+        <w:t xml:space="preserve">? </w:t>
+      </w:r>
+      <w:r>
+        <w:rPr>
+          <w:rFonts w:hint="cs"/>
+          <w:rtl/>
+        </w:rPr>
+        <w:t>זו</w:t>
+      </w:r>
+      <w:r>
+        <w:rPr>
+          <w:rtl/>
+        </w:rPr>
+        <w:t xml:space="preserve"> </w:t>
+      </w:r>
+      <w:r>
+        <w:rPr>
+          <w:rFonts w:hint="cs"/>
+          <w:rtl/>
+        </w:rPr>
+        <w:t>פונקציה</w:t>
+      </w:r>
+      <w:r>
+        <w:rPr>
+          <w:rtl/>
+        </w:rPr>
+        <w:t xml:space="preserve"> </w:t>
+      </w:r>
+      <w:r>
+        <w:rPr>
+          <w:rFonts w:hint="cs"/>
+          <w:rtl/>
+        </w:rPr>
+        <w:t>שנתונה</w:t>
+      </w:r>
+      <w:r>
+        <w:rPr>
+          <w:rtl/>
+        </w:rPr>
+        <w:t xml:space="preserve"> </w:t>
+      </w:r>
+      <w:r>
+        <w:rPr>
+          <w:rFonts w:hint="cs"/>
+          <w:rtl/>
+        </w:rPr>
+        <w:t>לנו</w:t>
+      </w:r>
+      <w:r>
+        <w:rPr>
+          <w:rtl/>
+        </w:rPr>
+        <w:t>.</w:t>
+      </w:r>
+    </w:p>
+  </w:comment>
+</w:comments>
+</file>
+
+<file path=word/commentsExtended.xml><?xml version="1.0" encoding="utf-8"?>
+<w15:commentsEx xmlns:wpc="http://schemas.microsoft.com/office/word/2010/wordprocessingCanvas" xmlns:cx="http://schemas.microsoft.com/office/drawing/2014/chartex" xmlns:cx1="http://schemas.microsoft.com/office/drawing/2015/9/8/chartex" xmlns:cx2="http://schemas.microsoft.com/office/drawing/2015/10/21/chartex" xmlns:cx3="http://schemas.microsoft.com/office/drawing/2016/5/9/chartex" xmlns:cx4="http://schemas.microsoft.com/office/drawing/2016/5/10/chartex" xmlns:cx5="http://schemas.microsoft.com/office/drawing/2016/5/11/chartex" xmlns:cx6="http://schemas.microsoft.com/office/drawing/2016/5/12/chartex" xmlns:cx7="http://schemas.microsoft.com/office/drawing/2016/5/13/chartex" xmlns:cx8="http://schemas.microsoft.com/office/drawing/2016/5/14/chartex" xmlns:mc="http://schemas.openxmlformats.org/markup-compatibility/2006" xmlns:aink="http://schemas.microsoft.com/office/drawing/2016/ink" xmlns:am3d="http://schemas.microsoft.com/office/drawing/2017/model3d" xmlns:o="urn:schemas-microsoft-com:office:office" xmlns:oel="http://schemas.microsoft.com/office/2019/extlst" xmlns:r="http://schemas.openxmlformats.org/officeDocument/2006/relationships" xmlns:m="http://schemas.openxmlformats.org/officeDocument/2006/math" xmlns:v="urn:schemas-microsoft-com:vml" xmlns:wp14="http://schemas.microsoft.com/office/word/2010/wordprocessingDrawing" xmlns:wp="http://schemas.openxmlformats.org/drawingml/2006/wordprocessingDrawing" xmlns:w10="urn:schemas-microsoft-com:office:word" xmlns:w="http://schemas.openxmlformats.org/wordprocessingml/2006/main" xmlns:w14="http://schemas.microsoft.com/office/word/2010/wordml" xmlns:w15="http://schemas.microsoft.com/office/word/2012/wordml" xmlns:w16cex="http://schemas.microsoft.com/office/word/2018/wordml/cex" xmlns:w16cid="http://schemas.microsoft.com/office/word/2016/wordml/cid" xmlns:w16="http://schemas.microsoft.com/office/word/2018/wordml" xmlns:w16sdtdh="http://schemas.microsoft.com/office/word/2020/wordml/sdtdatahash" xmlns:w16se="http://schemas.microsoft.com/office/word/2015/wordml/symex" xmlns:wpg="http://schemas.microsoft.com/office/word/2010/wordprocessingGroup" xmlns:wpi="http://schemas.microsoft.com/office/word/2010/wordprocessingInk" xmlns:wne="http://schemas.microsoft.com/office/word/2006/wordml" xmlns:wps="http://schemas.microsoft.com/office/word/2010/wordprocessingShape" mc:Ignorable="w14 w15 w16se w16cid w16 w16cex w16sdtdh wp14">
+  <w15:commentEx w15:paraId="5EC5BE0A" w15:done="0"/>
+  <w15:commentEx w15:paraId="2924F5DA" w15:done="0"/>
+  <w15:commentEx w15:paraId="512611EC" w15:done="0"/>
+  <w15:commentEx w15:paraId="0B7E9E7E" w15:done="0"/>
+  <w15:commentEx w15:paraId="1FC2852D" w15:done="0"/>
+</w15:commentsEx>
+</file>
+
+<file path=word/commentsExtensible.xml><?xml version="1.0" encoding="utf-8"?>
+<w16cex:commentsExtensible xmlns:wpc="http://schemas.microsoft.com/office/word/2010/wordprocessingCanvas" xmlns:cx="http://schemas.microsoft.com/office/drawing/2014/chartex" xmlns:cx1="http://schemas.microsoft.com/office/drawing/2015/9/8/chartex" xmlns:cx2="http://schemas.microsoft.com/office/drawing/2015/10/21/chartex" xmlns:cx3="http://schemas.microsoft.com/office/drawing/2016/5/9/chartex" xmlns:cx4="http://schemas.microsoft.com/office/drawing/2016/5/10/chartex" xmlns:cx5="http://schemas.microsoft.com/office/drawing/2016/5/11/chartex" xmlns:cx6="http://schemas.microsoft.com/office/drawing/2016/5/12/chartex" xmlns:cx7="http://schemas.microsoft.com/office/drawing/2016/5/13/chartex" xmlns:cx8="http://schemas.microsoft.com/office/drawing/2016/5/14/chartex" xmlns:cr="http://schemas.microsoft.com/office/comments/2020/reactions" xmlns:mc="http://schemas.openxmlformats.org/markup-compatibility/2006" xmlns:aink="http://schemas.microsoft.com/office/drawing/2016/ink" xmlns:am3d="http://schemas.microsoft.com/office/drawing/2017/model3d" xmlns:o="urn:schemas-microsoft-com:office:office" xmlns:oel="http://schemas.microsoft.com/office/2019/extlst" xmlns:r="http://schemas.openxmlformats.org/officeDocument/2006/relationships" xmlns:m="http://schemas.openxmlformats.org/officeDocument/2006/math" xmlns:v="urn:schemas-microsoft-com:vml" xmlns:wp14="http://schemas.microsoft.com/office/word/2010/wordprocessingDrawing" xmlns:wp="http://schemas.openxmlformats.org/drawingml/2006/wordprocessingDrawing" xmlns:w10="urn:schemas-microsoft-com:office:word" xmlns:w="http://schemas.openxmlformats.org/wordprocessingml/2006/main" xmlns:w14="http://schemas.microsoft.com/office/word/2010/wordml" xmlns:w15="http://schemas.microsoft.com/office/word/2012/wordml" xmlns:w16cex="http://schemas.microsoft.com/office/word/2018/wordml/cex" xmlns:w16cid="http://schemas.microsoft.com/office/word/2016/wordml/cid" xmlns:w16="http://schemas.microsoft.com/office/word/2018/wordml" xmlns:w16sdtdh="http://schemas.microsoft.com/office/word/2020/wordml/sdtdatahash" xmlns:w16se="http://schemas.microsoft.com/office/word/2015/wordml/symex" xmlns:wpg="http://schemas.microsoft.com/office/word/2010/wordprocessingGroup" xmlns:wpi="http://schemas.microsoft.com/office/word/2010/wordprocessingInk" xmlns:wne="http://schemas.microsoft.com/office/word/2006/wordml" xmlns:wps="http://schemas.microsoft.com/office/word/2010/wordprocessingShape" mc:Ignorable="w14 w15 w16se w16cid w16 w16cex w16sdtdh cr wp14">
+  <w16cex:commentExtensible w16cex:durableId="4C73596B" w16cex:dateUtc="2024-03-02T16:27:00Z"/>
+  <w16cex:commentExtensible w16cex:durableId="66F7E7CB" w16cex:dateUtc="2024-03-02T16:28:00Z"/>
+  <w16cex:commentExtensible w16cex:durableId="5A51BBC6" w16cex:dateUtc="2024-03-02T16:31:00Z"/>
+  <w16cex:commentExtensible w16cex:durableId="4B4ADA15" w16cex:dateUtc="2024-03-02T16:32:00Z"/>
+  <w16cex:commentExtensible w16cex:durableId="5BB630D9" w16cex:dateUtc="2024-03-02T16:37:00Z"/>
+</w16cex:commentsExtensible>
+</file>
+
+<file path=word/commentsIds.xml><?xml version="1.0" encoding="utf-8"?>
+<w16cid:commentsIds xmlns:wpc="http://schemas.microsoft.com/office/word/2010/wordprocessingCanvas" xmlns:cx="http://schemas.microsoft.com/office/drawing/2014/chartex" xmlns:cx1="http://schemas.microsoft.com/office/drawing/2015/9/8/chartex" xmlns:cx2="http://schemas.microsoft.com/office/drawing/2015/10/21/chartex" xmlns:cx3="http://schemas.microsoft.com/office/drawing/2016/5/9/chartex" xmlns:cx4="http://schemas.microsoft.com/office/drawing/2016/5/10/chartex" xmlns:cx5="http://schemas.microsoft.com/office/drawing/2016/5/11/chartex" xmlns:cx6="http://schemas.microsoft.com/office/drawing/2016/5/12/chartex" xmlns:cx7="http://schemas.microsoft.com/office/drawing/2016/5/13/chartex" xmlns:cx8="http://schemas.microsoft.com/office/drawing/2016/5/14/chartex" xmlns:mc="http://schemas.openxmlformats.org/markup-compatibility/2006" xmlns:aink="http://schemas.microsoft.com/office/drawing/2016/ink" xmlns:am3d="http://schemas.microsoft.com/office/drawing/2017/model3d" xmlns:o="urn:schemas-microsoft-com:office:office" xmlns:oel="http://schemas.microsoft.com/office/2019/extlst" xmlns:r="http://schemas.openxmlformats.org/officeDocument/2006/relationships" xmlns:m="http://schemas.openxmlformats.org/officeDocument/2006/math" xmlns:v="urn:schemas-microsoft-com:vml" xmlns:wp14="http://schemas.microsoft.com/office/word/2010/wordprocessingDrawing" xmlns:wp="http://schemas.openxmlformats.org/drawingml/2006/wordprocessingDrawing" xmlns:w10="urn:schemas-microsoft-com:office:word" xmlns:w="http://schemas.openxmlformats.org/wordprocessingml/2006/main" xmlns:w14="http://schemas.microsoft.com/office/word/2010/wordml" xmlns:w15="http://schemas.microsoft.com/office/word/2012/wordml" xmlns:w16cex="http://schemas.microsoft.com/office/word/2018/wordml/cex" xmlns:w16cid="http://schemas.microsoft.com/office/word/2016/wordml/cid" xmlns:w16="http://schemas.microsoft.com/office/word/2018/wordml" xmlns:w16sdtdh="http://schemas.microsoft.com/office/word/2020/wordml/sdtdatahash" xmlns:w16se="http://schemas.microsoft.com/office/word/2015/wordml/symex" xmlns:wpg="http://schemas.microsoft.com/office/word/2010/wordprocessingGroup" xmlns:wpi="http://schemas.microsoft.com/office/word/2010/wordprocessingInk" xmlns:wne="http://schemas.microsoft.com/office/word/2006/wordml" xmlns:wps="http://schemas.microsoft.com/office/word/2010/wordprocessingShape" mc:Ignorable="w14 w15 w16se w16cid w16 w16cex w16sdtdh wp14">
+  <w16cid:commentId w16cid:paraId="5EC5BE0A" w16cid:durableId="4C73596B"/>
+  <w16cid:commentId w16cid:paraId="2924F5DA" w16cid:durableId="66F7E7CB"/>
+  <w16cid:commentId w16cid:paraId="512611EC" w16cid:durableId="5A51BBC6"/>
+  <w16cid:commentId w16cid:paraId="0B7E9E7E" w16cid:durableId="4B4ADA15"/>
+  <w16cid:commentId w16cid:paraId="1FC2852D" w16cid:durableId="5BB630D9"/>
+</w16cid:commentsIds>
+</file>
+
+<file path=word/people.xml><?xml version="1.0" encoding="utf-8"?>
+<w15:people xmlns:wpc="http://schemas.microsoft.com/office/word/2010/wordprocessingCanvas" xmlns:cx="http://schemas.microsoft.com/office/drawing/2014/chartex" xmlns:cx1="http://schemas.microsoft.com/office/drawing/2015/9/8/chartex" xmlns:cx2="http://schemas.microsoft.com/office/drawing/2015/10/21/chartex" xmlns:cx3="http://schemas.microsoft.com/office/drawing/2016/5/9/chartex" xmlns:cx4="http://schemas.microsoft.com/office/drawing/2016/5/10/chartex" xmlns:cx5="http://schemas.microsoft.com/office/drawing/2016/5/11/chartex" xmlns:cx6="http://schemas.microsoft.com/office/drawing/2016/5/12/chartex" xmlns:cx7="http://schemas.microsoft.com/office/drawing/2016/5/13/chartex" xmlns:cx8="http://schemas.microsoft.com/office/drawing/2016/5/14/chartex" xmlns:mc="http://schemas.openxmlformats.org/markup-compatibility/2006" xmlns:aink="http://schemas.microsoft.com/office/drawing/2016/ink" xmlns:am3d="http://schemas.microsoft.com/office/drawing/2017/model3d" xmlns:o="urn:schemas-microsoft-com:office:office" xmlns:oel="http://schemas.microsoft.com/office/2019/extlst" xmlns:r="http://schemas.openxmlformats.org/officeDocument/2006/relationships" xmlns:m="http://schemas.openxmlformats.org/officeDocument/2006/math" xmlns:v="urn:schemas-microsoft-com:vml" xmlns:wp14="http://schemas.microsoft.com/office/word/2010/wordprocessingDrawing" xmlns:wp="http://schemas.openxmlformats.org/drawingml/2006/wordprocessingDrawing" xmlns:w10="urn:schemas-microsoft-com:office:word" xmlns:w="http://schemas.openxmlformats.org/wordprocessingml/2006/main" xmlns:w14="http://schemas.microsoft.com/office/word/2010/wordml" xmlns:w15="http://schemas.microsoft.com/office/word/2012/wordml" xmlns:w16cex="http://schemas.microsoft.com/office/word/2018/wordml/cex" xmlns:w16cid="http://schemas.microsoft.com/office/word/2016/wordml/cid" xmlns:w16="http://schemas.microsoft.com/office/word/2018/wordml" xmlns:w16sdtdh="http://schemas.microsoft.com/office/word/2020/wordml/sdtdatahash" xmlns:w16se="http://schemas.microsoft.com/office/word/2015/wordml/symex" xmlns:wpg="http://schemas.microsoft.com/office/word/2010/wordprocessingGroup" xmlns:wpi="http://schemas.microsoft.com/office/word/2010/wordprocessingInk" xmlns:wne="http://schemas.microsoft.com/office/word/2006/wordml" xmlns:wps="http://schemas.microsoft.com/office/word/2010/wordprocessingShape" mc:Ignorable="w14 w15 w16se w16cid w16 w16cex w16sdtdh wp14">
+  <w15:person w15:author="Chaim Averbach">
+    <w15:presenceInfo w15:providerId="Windows Live" w15:userId="4dcb4613750d967c"/>
+  </w15:person>
+</w15:people>
 </file>
 
 <file path=word/styles.xml><?xml version="1.0" encoding="utf-8"?>
@@ -12983,6 +14234,72 @@
       <w:color w:val="666666"/>
     </w:rPr>
   </w:style>
+  <w:style w:type="character" w:styleId="CommentReference">
+    <w:name w:val="annotation reference"/>
+    <w:basedOn w:val="DefaultParagraphFont"/>
+    <w:uiPriority w:val="99"/>
+    <w:semiHidden/>
+    <w:unhideWhenUsed/>
+    <w:rsid w:val="00BC5A5F"/>
+    <w:rPr>
+      <w:sz w:val="16"/>
+      <w:szCs w:val="16"/>
+    </w:rPr>
+  </w:style>
+  <w:style w:type="paragraph" w:styleId="CommentText">
+    <w:name w:val="annotation text"/>
+    <w:basedOn w:val="Normal"/>
+    <w:link w:val="CommentTextChar"/>
+    <w:uiPriority w:val="99"/>
+    <w:unhideWhenUsed/>
+    <w:rsid w:val="00BC5A5F"/>
+    <w:pPr>
+      <w:spacing w:line="240" w:lineRule="auto"/>
+    </w:pPr>
+    <w:rPr>
+      <w:sz w:val="20"/>
+      <w:szCs w:val="20"/>
+    </w:rPr>
+  </w:style>
+  <w:style w:type="character" w:customStyle="1" w:styleId="CommentTextChar">
+    <w:name w:val="Comment Text Char"/>
+    <w:basedOn w:val="DefaultParagraphFont"/>
+    <w:link w:val="CommentText"/>
+    <w:uiPriority w:val="99"/>
+    <w:rsid w:val="00BC5A5F"/>
+    <w:rPr>
+      <w:sz w:val="20"/>
+      <w:szCs w:val="20"/>
+    </w:rPr>
+  </w:style>
+  <w:style w:type="paragraph" w:styleId="CommentSubject">
+    <w:name w:val="annotation subject"/>
+    <w:basedOn w:val="CommentText"/>
+    <w:next w:val="CommentText"/>
+    <w:link w:val="CommentSubjectChar"/>
+    <w:uiPriority w:val="99"/>
+    <w:semiHidden/>
+    <w:unhideWhenUsed/>
+    <w:rsid w:val="00BC5A5F"/>
+    <w:rPr>
+      <w:b/>
+      <w:bCs/>
+    </w:rPr>
+  </w:style>
+  <w:style w:type="character" w:customStyle="1" w:styleId="CommentSubjectChar">
+    <w:name w:val="Comment Subject Char"/>
+    <w:basedOn w:val="CommentTextChar"/>
+    <w:link w:val="CommentSubject"/>
+    <w:uiPriority w:val="99"/>
+    <w:semiHidden/>
+    <w:rsid w:val="00BC5A5F"/>
+    <w:rPr>
+      <w:b/>
+      <w:bCs/>
+      <w:sz w:val="20"/>
+      <w:szCs w:val="20"/>
+    </w:rPr>
+  </w:style>
 </w:styles>
 </file>
 
@@ -13282,6 +14599,27 @@
 </file>
 
 <file path=customXml/item1.xml><?xml version="1.0" encoding="utf-8"?>
+<?mso-contentType ?>
+<FormTemplates xmlns="http://schemas.microsoft.com/sharepoint/v3/contenttype/forms">
+  <Display>DocumentLibraryForm</Display>
+  <Edit>DocumentLibraryForm</Edit>
+  <New>DocumentLibraryForm</New>
+</FormTemplates>
+</file>
+
+<file path=customXml/item2.xml><?xml version="1.0" encoding="utf-8"?>
+<b:Sources xmlns:b="http://schemas.openxmlformats.org/officeDocument/2006/bibliography" xmlns="http://schemas.openxmlformats.org/officeDocument/2006/bibliography" SelectedStyle="\APASixthEditionOfficeOnline.xsl" StyleName="APA" Version="6"/>
+</file>
+
+<file path=customXml/item3.xml><?xml version="1.0" encoding="utf-8"?>
+<p:properties xmlns:p="http://schemas.microsoft.com/office/2006/metadata/properties" xmlns:xsi="http://www.w3.org/2001/XMLSchema-instance" xmlns:pc="http://schemas.microsoft.com/office/infopath/2007/PartnerControls">
+  <documentManagement>
+    <_activity xmlns="2a2a465f-b05b-4d98-88be-9aaa7a06d561" xsi:nil="true"/>
+  </documentManagement>
+</p:properties>
+</file>
+
+<file path=customXml/item4.xml><?xml version="1.0" encoding="utf-8"?>
 <ct:contentTypeSchema xmlns:ct="http://schemas.microsoft.com/office/2006/metadata/contentType" xmlns:ma="http://schemas.microsoft.com/office/2006/metadata/properties/metaAttributes" ct:_="" ma:_="" ma:contentTypeName="Document" ma:contentTypeID="0x010100E4F8EBABE359684F930EF03323062430" ma:contentTypeVersion="10" ma:contentTypeDescription="Create a new document." ma:contentTypeScope="" ma:versionID="82b06e313ee4267b3c2c0977e3cf740f">
   <xsd:schema xmlns:xsd="http://www.w3.org/2001/XMLSchema" xmlns:xs="http://www.w3.org/2001/XMLSchema" xmlns:p="http://schemas.microsoft.com/office/2006/metadata/properties" xmlns:ns3="2a2a465f-b05b-4d98-88be-9aaa7a06d561" targetNamespace="http://schemas.microsoft.com/office/2006/metadata/properties" ma:root="true" ma:fieldsID="64308f53f06bfe173c37cdf9ab25c255" ns3:_="">
     <xsd:import namespace="2a2a465f-b05b-4d98-88be-9aaa7a06d561"/>
@@ -13463,49 +14801,18 @@
 </ct:contentTypeSchema>
 </file>
 
-<file path=customXml/item2.xml><?xml version="1.0" encoding="utf-8"?>
-<?mso-contentType ?>
-<FormTemplates xmlns="http://schemas.microsoft.com/sharepoint/v3/contenttype/forms">
-  <Display>DocumentLibraryForm</Display>
-  <Edit>DocumentLibraryForm</Edit>
-  <New>DocumentLibraryForm</New>
-</FormTemplates>
-</file>
-
-<file path=customXml/item3.xml><?xml version="1.0" encoding="utf-8"?>
-<p:properties xmlns:p="http://schemas.microsoft.com/office/2006/metadata/properties" xmlns:xsi="http://www.w3.org/2001/XMLSchema-instance" xmlns:pc="http://schemas.microsoft.com/office/infopath/2007/PartnerControls">
-  <documentManagement>
-    <_activity xmlns="2a2a465f-b05b-4d98-88be-9aaa7a06d561" xsi:nil="true"/>
-  </documentManagement>
-</p:properties>
-</file>
-
-<file path=customXml/item4.xml><?xml version="1.0" encoding="utf-8"?>
-<b:Sources xmlns:b="http://schemas.openxmlformats.org/officeDocument/2006/bibliography" xmlns="http://schemas.openxmlformats.org/officeDocument/2006/bibliography" SelectedStyle="\APASixthEditionOfficeOnline.xsl" StyleName="APA" Version="6"/>
-</file>
-
 <file path=customXml/itemProps1.xml><?xml version="1.0" encoding="utf-8"?>
-<ds:datastoreItem xmlns:ds="http://schemas.openxmlformats.org/officeDocument/2006/customXml" ds:itemID="{4E63AD22-5B0A-4415-A6AE-F23A982DBAE8}">
+<ds:datastoreItem xmlns:ds="http://schemas.openxmlformats.org/officeDocument/2006/customXml" ds:itemID="{EF90F16B-FD1B-471C-8AD8-91CC7A8CCBE8}">
   <ds:schemaRefs>
-    <ds:schemaRef ds:uri="http://schemas.microsoft.com/office/2006/metadata/contentType"/>
-    <ds:schemaRef ds:uri="http://schemas.microsoft.com/office/2006/metadata/properties/metaAttributes"/>
-    <ds:schemaRef ds:uri="http://www.w3.org/2001/XMLSchema"/>
-    <ds:schemaRef ds:uri="http://schemas.microsoft.com/office/2006/metadata/properties"/>
-    <ds:schemaRef ds:uri="2a2a465f-b05b-4d98-88be-9aaa7a06d561"/>
-    <ds:schemaRef ds:uri="http://schemas.microsoft.com/office/2006/documentManagement/types"/>
-    <ds:schemaRef ds:uri="http://schemas.microsoft.com/office/infopath/2007/PartnerControls"/>
-    <ds:schemaRef ds:uri="http://schemas.openxmlformats.org/package/2006/metadata/core-properties"/>
-    <ds:schemaRef ds:uri="http://purl.org/dc/elements/1.1/"/>
-    <ds:schemaRef ds:uri="http://purl.org/dc/terms/"/>
-    <ds:schemaRef ds:uri="http://schemas.microsoft.com/internal/obd"/>
+    <ds:schemaRef ds:uri="http://schemas.microsoft.com/sharepoint/v3/contenttype/forms"/>
   </ds:schemaRefs>
 </ds:datastoreItem>
 </file>
 
 <file path=customXml/itemProps2.xml><?xml version="1.0" encoding="utf-8"?>
-<ds:datastoreItem xmlns:ds="http://schemas.openxmlformats.org/officeDocument/2006/customXml" ds:itemID="{EF90F16B-FD1B-471C-8AD8-91CC7A8CCBE8}">
+<ds:datastoreItem xmlns:ds="http://schemas.openxmlformats.org/officeDocument/2006/customXml" ds:itemID="{70A92920-D536-43E9-B092-73267818FAD4}">
   <ds:schemaRefs>
-    <ds:schemaRef ds:uri="http://schemas.microsoft.com/sharepoint/v3/contenttype/forms"/>
+    <ds:schemaRef ds:uri="http://schemas.openxmlformats.org/officeDocument/2006/bibliography"/>
   </ds:schemaRefs>
 </ds:datastoreItem>
 </file>
@@ -13527,9 +14834,19 @@
 </file>
 
 <file path=customXml/itemProps4.xml><?xml version="1.0" encoding="utf-8"?>
-<ds:datastoreItem xmlns:ds="http://schemas.openxmlformats.org/officeDocument/2006/customXml" ds:itemID="{70A92920-D536-43E9-B092-73267818FAD4}">
+<ds:datastoreItem xmlns:ds="http://schemas.openxmlformats.org/officeDocument/2006/customXml" ds:itemID="{4E63AD22-5B0A-4415-A6AE-F23A982DBAE8}">
   <ds:schemaRefs>
-    <ds:schemaRef ds:uri="http://schemas.openxmlformats.org/officeDocument/2006/bibliography"/>
+    <ds:schemaRef ds:uri="http://schemas.microsoft.com/office/2006/metadata/contentType"/>
+    <ds:schemaRef ds:uri="http://schemas.microsoft.com/office/2006/metadata/properties/metaAttributes"/>
+    <ds:schemaRef ds:uri="http://www.w3.org/2001/XMLSchema"/>
+    <ds:schemaRef ds:uri="http://schemas.microsoft.com/office/2006/metadata/properties"/>
+    <ds:schemaRef ds:uri="2a2a465f-b05b-4d98-88be-9aaa7a06d561"/>
+    <ds:schemaRef ds:uri="http://schemas.microsoft.com/office/2006/documentManagement/types"/>
+    <ds:schemaRef ds:uri="http://schemas.microsoft.com/office/infopath/2007/PartnerControls"/>
+    <ds:schemaRef ds:uri="http://schemas.openxmlformats.org/package/2006/metadata/core-properties"/>
+    <ds:schemaRef ds:uri="http://purl.org/dc/elements/1.1/"/>
+    <ds:schemaRef ds:uri="http://purl.org/dc/terms/"/>
+    <ds:schemaRef ds:uri="http://schemas.microsoft.com/internal/obd"/>
   </ds:schemaRefs>
 </ds:datastoreItem>
 </file>
</xml_diff>